<commit_message>
final report chapater 2
</commit_message>
<xml_diff>
--- a/report/final-report.docx
+++ b/report/final-report.docx
@@ -488,7 +488,15 @@
         <w:t>הנחה פרוייקט דומה לשלנו בעבר (</w:t>
       </w:r>
       <w:r>
-        <w:t>The HydroColor App</w:t>
+        <w:t xml:space="preserve">The </w:t>
+      </w:r>
+      <w:proofErr w:type="spellStart"/>
+      <w:r>
+        <w:t>HydroColor</w:t>
+      </w:r>
+      <w:proofErr w:type="spellEnd"/>
+      <w:r>
+        <w:t xml:space="preserve"> App</w:t>
       </w:r>
       <w:r>
         <w:fldChar w:fldCharType="begin"/>
@@ -506,13 +514,7 @@
         <w:t>‎</w:t>
       </w:r>
       <w:r>
-        <w:t>[</w:t>
-      </w:r>
-      <w:r>
-        <w:t>1</w:t>
-      </w:r>
-      <w:r>
-        <w:t>]</w:t>
+        <w:t>[1]</w:t>
       </w:r>
       <w:r>
         <w:fldChar w:fldCharType="end"/>
@@ -3473,14 +3475,7 @@
           <w:rFonts w:hint="cs"/>
           <w:rtl/>
         </w:rPr>
-        <w:t xml:space="preserve"> </w:t>
-      </w:r>
-      <w:r>
-        <w:rPr>
-          <w:rFonts w:hint="cs"/>
-          <w:rtl/>
-        </w:rPr>
-        <w:t>מודלי הפיזור ריילי לעומת מיי</w:t>
+        <w:t xml:space="preserve"> מודלי הפיזור ריילי לעומת מיי</w:t>
       </w:r>
       <w:bookmarkEnd w:id="1"/>
       <w:r>
@@ -3701,6 +3696,7 @@
       <w:r>
         <w:rPr>
           <w:rFonts w:ascii="David" w:hAnsi="David" w:cs="David"/>
+          <w:noProof/>
           <w:sz w:val="28"/>
           <w:szCs w:val="28"/>
         </w:rPr>
@@ -3765,6 +3761,7 @@
       <w:r>
         <w:rPr>
           <w:rFonts w:ascii="David" w:hAnsi="David" w:cs="David"/>
+          <w:noProof/>
           <w:sz w:val="28"/>
           <w:szCs w:val="28"/>
           <w:rtl/>
@@ -3887,21 +3884,7 @@
           <w:rFonts w:hint="cs"/>
           <w:rtl/>
         </w:rPr>
-        <w:t xml:space="preserve"> </w:t>
-      </w:r>
-      <w:r>
-        <w:rPr>
-          <w:rFonts w:hint="cs"/>
-          <w:rtl/>
-        </w:rPr>
-        <w:t>נפלומטר נייד (ימין) נפלומטר לשימוש מעבדה (שמאל)</w:t>
-      </w:r>
-      <w:r>
-        <w:rPr>
-          <w:rFonts w:hint="cs"/>
-          <w:rtl/>
-        </w:rPr>
-        <w:t>.</w:t>
+        <w:t xml:space="preserve"> נפלומטר נייד (ימין) נפלומטר לשימוש מעבדה (שמאל).</w:t>
       </w:r>
     </w:p>
     <w:p>
@@ -4199,27 +4182,20 @@
           <w:rFonts w:hint="cs"/>
           <w:rtl/>
         </w:rPr>
-        <w:t xml:space="preserve"> </w:t>
+        <w:t xml:space="preserve"> ההתקן היחודי מולבש על טלפון נייד </w:t>
       </w:r>
       <w:r>
         <w:rPr>
           <w:rFonts w:hint="cs"/>
           <w:rtl/>
         </w:rPr>
-        <w:t xml:space="preserve">ההתקן היחודי מולבש על טלפון נייד </w:t>
+        <w:t>ו</w:t>
       </w:r>
       <w:r>
         <w:rPr>
           <w:rFonts w:hint="cs"/>
           <w:rtl/>
         </w:rPr>
-        <w:t>ו</w:t>
-      </w:r>
-      <w:r>
-        <w:rPr>
-          <w:rFonts w:hint="cs"/>
-          <w:rtl/>
-        </w:rPr>
         <w:t>הסבר על הרכיבים השונים.</w:t>
       </w:r>
     </w:p>
@@ -4332,14 +4308,6 @@
           <w:szCs w:val="28"/>
           <w:rtl/>
         </w:rPr>
-      </w:r>
-      <w:r>
-        <w:rPr>
-          <w:rFonts w:ascii="David" w:hAnsi="David" w:cs="David"/>
-          <w:sz w:val="28"/>
-          <w:szCs w:val="28"/>
-          <w:rtl/>
-        </w:rPr>
         <w:instrText xml:space="preserve"> \* </w:instrText>
       </w:r>
       <w:r>
@@ -4366,6 +4334,14 @@
           <w:szCs w:val="28"/>
           <w:rtl/>
         </w:rPr>
+      </w:r>
+      <w:r>
+        <w:rPr>
+          <w:rFonts w:ascii="David" w:hAnsi="David" w:cs="David"/>
+          <w:sz w:val="28"/>
+          <w:szCs w:val="28"/>
+          <w:rtl/>
+        </w:rPr>
         <w:fldChar w:fldCharType="separate"/>
       </w:r>
       <w:r>
@@ -4375,25 +4351,7 @@
           <w:szCs w:val="28"/>
           <w:rtl/>
         </w:rPr>
-        <w:t>אי</w:t>
-      </w:r>
-      <w:r>
-        <w:rPr>
-          <w:rFonts w:ascii="David" w:hAnsi="David" w:cs="David"/>
-          <w:sz w:val="28"/>
-          <w:szCs w:val="28"/>
-          <w:rtl/>
-        </w:rPr>
-        <w:t>ו</w:t>
-      </w:r>
-      <w:r>
-        <w:rPr>
-          <w:rFonts w:ascii="David" w:hAnsi="David" w:cs="David"/>
-          <w:sz w:val="28"/>
-          <w:szCs w:val="28"/>
-          <w:rtl/>
-        </w:rPr>
-        <w:t>ר</w:t>
+        <w:t>איור</w:t>
       </w:r>
       <w:r>
         <w:rPr>
@@ -4522,6 +4480,7 @@
       <w:r>
         <w:rPr>
           <w:rFonts w:ascii="David" w:hAnsi="David" w:cs="David"/>
+          <w:noProof/>
           <w:sz w:val="28"/>
           <w:szCs w:val="28"/>
           <w:rtl/>
@@ -4647,21 +4606,7 @@
           <w:rFonts w:hint="cs"/>
           <w:rtl/>
         </w:rPr>
-        <w:t xml:space="preserve"> </w:t>
-      </w:r>
-      <w:r>
-        <w:rPr>
-          <w:rFonts w:hint="cs"/>
-          <w:rtl/>
-        </w:rPr>
-        <w:t xml:space="preserve">השוואה בין ביצועי ההתקן ומדד </w:t>
-      </w:r>
-      <w:r>
-        <w:rPr>
-          <w:rFonts w:hint="cs"/>
-          <w:rtl/>
-        </w:rPr>
-        <w:t>.</w:t>
+        <w:t xml:space="preserve"> השוואה בין ביצועי ההתקן ומדד .</w:t>
       </w:r>
     </w:p>
     <w:p>
@@ -4811,6 +4756,7 @@
       <w:r>
         <w:rPr>
           <w:rFonts w:ascii="David" w:hAnsi="David" w:cs="David"/>
+          <w:noProof/>
           <w:sz w:val="28"/>
           <w:szCs w:val="28"/>
           <w:rtl/>
@@ -4936,14 +4882,7 @@
           <w:rFonts w:hint="cs"/>
           <w:rtl/>
         </w:rPr>
-        <w:t xml:space="preserve"> </w:t>
-      </w:r>
-      <w:r>
-        <w:rPr>
-          <w:rFonts w:hint="cs"/>
-          <w:rtl/>
-        </w:rPr>
-        <w:t xml:space="preserve">אופן המדידה באפליקציית </w:t>
+        <w:t xml:space="preserve"> אופן המדידה באפליקציית </w:t>
       </w:r>
       <m:oMath>
         <m:r>
@@ -5033,6 +4972,7 @@
       <w:r>
         <w:rPr>
           <w:rFonts w:ascii="David" w:hAnsi="David" w:cs="David"/>
+          <w:noProof/>
           <w:sz w:val="28"/>
           <w:szCs w:val="28"/>
           <w:rtl/>
@@ -5221,6 +5161,2670 @@
           <w:rFonts w:ascii="David" w:hAnsi="David" w:cs="David"/>
           <w:sz w:val="28"/>
           <w:szCs w:val="28"/>
+        </w:rPr>
+      </w:pPr>
+      <w:r>
+        <w:rPr>
+          <w:rFonts w:ascii="David" w:hAnsi="David" w:cs="David" w:hint="cs"/>
+          <w:sz w:val="28"/>
+          <w:szCs w:val="28"/>
+          <w:rtl/>
+        </w:rPr>
+        <w:t>צינור שקיפות</w:t>
+      </w:r>
+    </w:p>
+    <w:p>
+      <w:pPr>
+        <w:bidi/>
+        <w:rPr>
+          <w:rFonts w:ascii="David" w:hAnsi="David" w:cs="David"/>
+          <w:sz w:val="28"/>
+          <w:szCs w:val="28"/>
+          <w:rtl/>
+        </w:rPr>
+      </w:pPr>
+      <w:r>
+        <w:rPr>
+          <w:rFonts w:ascii="David" w:hAnsi="David" w:cs="David" w:hint="cs"/>
+          <w:sz w:val="28"/>
+          <w:szCs w:val="28"/>
+          <w:rtl/>
+        </w:rPr>
+        <w:t>צינור שקיפות (</w:t>
+      </w:r>
+      <w:r>
+        <w:rPr>
+          <w:rFonts w:ascii="David" w:hAnsi="David" w:cs="David"/>
+          <w:sz w:val="28"/>
+          <w:szCs w:val="28"/>
+        </w:rPr>
+        <w:t>transparency tube</w:t>
+      </w:r>
+      <w:r>
+        <w:rPr>
+          <w:rFonts w:ascii="David" w:hAnsi="David" w:cs="David" w:hint="cs"/>
+          <w:sz w:val="28"/>
+          <w:szCs w:val="28"/>
+          <w:rtl/>
+        </w:rPr>
+        <w:t>)</w:t>
+      </w:r>
+      <w:r>
+        <w:rPr>
+          <w:rFonts w:ascii="David" w:hAnsi="David" w:cs="David" w:hint="cs"/>
+          <w:sz w:val="28"/>
+          <w:szCs w:val="28"/>
+          <w:rtl/>
+        </w:rPr>
+        <w:t xml:space="preserve"> </w:t>
+      </w:r>
+      <w:r>
+        <w:rPr>
+          <w:rFonts w:ascii="David" w:hAnsi="David" w:cs="David" w:hint="cs"/>
+          <w:sz w:val="28"/>
+          <w:szCs w:val="28"/>
+          <w:rtl/>
+        </w:rPr>
+        <w:t xml:space="preserve">הינו צינור ששקוף שבתחתיתו ישנה דיסקת סצ'י, דיסקה </w:t>
+      </w:r>
+      <w:r>
+        <w:rPr>
+          <w:rFonts w:ascii="David" w:hAnsi="David" w:cs="David" w:hint="cs"/>
+          <w:sz w:val="28"/>
+          <w:szCs w:val="28"/>
+          <w:rtl/>
+        </w:rPr>
+        <w:t>המחולקת לשני רבעים לבנים ושני רבעים שחורים, ולאורך הצינור מסומן הגובה מהדיסקה.</w:t>
+      </w:r>
+    </w:p>
+    <w:p>
+      <w:pPr>
+        <w:bidi/>
+        <w:rPr>
+          <w:rFonts w:ascii="David" w:hAnsi="David" w:cs="David"/>
+          <w:sz w:val="28"/>
+          <w:szCs w:val="28"/>
+          <w:rtl/>
+        </w:rPr>
+      </w:pPr>
+      <w:r>
+        <w:rPr>
+          <w:rFonts w:ascii="David" w:hAnsi="David" w:cs="David" w:hint="cs"/>
+          <w:sz w:val="28"/>
+          <w:szCs w:val="28"/>
+          <w:rtl/>
+        </w:rPr>
+        <w:t>ממלאים את המינור במים מהמקור אותו נרצה למדוד עד בדיוק הגובה שבו מספיקים לראות את הדיסקה לגמרי, בודקים מה הגובה אליו המים הגיעו בצינור ומשתמשים בטבלת ערכים הידוע מראש על מנת להמיר את הגובה של המים בצינור לערך של עכירות.</w:t>
+      </w:r>
+    </w:p>
+    <w:p>
+      <w:pPr>
+        <w:bidi/>
+        <w:jc w:val="center"/>
+        <w:rPr>
+          <w:rFonts w:ascii="David" w:hAnsi="David" w:cs="David"/>
+          <w:sz w:val="28"/>
+          <w:szCs w:val="28"/>
+          <w:rtl/>
+        </w:rPr>
+      </w:pPr>
+      <w:r>
+        <w:rPr>
+          <w:noProof/>
+        </w:rPr>
+        <w:drawing>
+          <wp:inline distT="0" distB="0" distL="0" distR="0" wp14:anchorId="095CB152" wp14:editId="2FB0FF24">
+            <wp:extent cx="2278123" cy="2278123"/>
+            <wp:effectExtent l="0" t="0" r="8255" b="8255"/>
+            <wp:docPr id="248056068" name="Picture 1" descr="transparency tube turbidity measurement"/>
+            <wp:cNvGraphicFramePr>
+              <a:graphicFrameLocks xmlns:a="http://schemas.openxmlformats.org/drawingml/2006/main" noChangeAspect="1"/>
+            </wp:cNvGraphicFramePr>
+            <a:graphic xmlns:a="http://schemas.openxmlformats.org/drawingml/2006/main">
+              <a:graphicData uri="http://schemas.openxmlformats.org/drawingml/2006/picture">
+                <pic:pic xmlns:pic="http://schemas.openxmlformats.org/drawingml/2006/picture">
+                  <pic:nvPicPr>
+                    <pic:cNvPr id="0" name="Picture 1" descr="transparency tube turbidity measurement"/>
+                    <pic:cNvPicPr>
+                      <a:picLocks noChangeAspect="1" noChangeArrowheads="1"/>
+                    </pic:cNvPicPr>
+                  </pic:nvPicPr>
+                  <pic:blipFill>
+                    <a:blip r:embed="rId16" cstate="print">
+                      <a:extLst>
+                        <a:ext uri="{28A0092B-C50C-407E-A947-70E740481C1C}">
+                          <a14:useLocalDpi xmlns:a14="http://schemas.microsoft.com/office/drawing/2010/main" val="0"/>
+                        </a:ext>
+                      </a:extLst>
+                    </a:blip>
+                    <a:srcRect/>
+                    <a:stretch>
+                      <a:fillRect/>
+                    </a:stretch>
+                  </pic:blipFill>
+                  <pic:spPr bwMode="auto">
+                    <a:xfrm>
+                      <a:off x="0" y="0"/>
+                      <a:ext cx="2285681" cy="2285681"/>
+                    </a:xfrm>
+                    <a:prstGeom prst="rect">
+                      <a:avLst/>
+                    </a:prstGeom>
+                    <a:noFill/>
+                    <a:ln>
+                      <a:noFill/>
+                    </a:ln>
+                  </pic:spPr>
+                </pic:pic>
+              </a:graphicData>
+            </a:graphic>
+          </wp:inline>
+        </w:drawing>
+      </w:r>
+    </w:p>
+    <w:p>
+      <w:pPr>
+        <w:pStyle w:val="Caption"/>
+        <w:bidi/>
+        <w:rPr>
+          <w:rtl/>
+        </w:rPr>
+      </w:pPr>
+      <w:r>
+        <w:rPr>
+          <w:rtl/>
+        </w:rPr>
+        <w:t>איור</w:t>
+      </w:r>
+      <w:r>
+        <w:t xml:space="preserve"> </w:t>
+      </w:r>
+      <w:r>
+        <w:rPr>
+          <w:rtl/>
+        </w:rPr>
+        <w:fldChar w:fldCharType="begin"/>
+      </w:r>
+      <w:r>
+        <w:rPr>
+          <w:rtl/>
+        </w:rPr>
+        <w:instrText xml:space="preserve"> </w:instrText>
+      </w:r>
+      <w:r>
+        <w:instrText>SEQ</w:instrText>
+      </w:r>
+      <w:r>
+        <w:rPr>
+          <w:rtl/>
+        </w:rPr>
+        <w:instrText xml:space="preserve"> איור \* </w:instrText>
+      </w:r>
+      <w:r>
+        <w:instrText>ARABIC</w:instrText>
+      </w:r>
+      <w:r>
+        <w:rPr>
+          <w:rtl/>
+        </w:rPr>
+        <w:instrText xml:space="preserve"> </w:instrText>
+      </w:r>
+      <w:r>
+        <w:rPr>
+          <w:rtl/>
+        </w:rPr>
+        <w:fldChar w:fldCharType="separate"/>
+      </w:r>
+      <w:r>
+        <w:rPr>
+          <w:noProof/>
+          <w:rtl/>
+        </w:rPr>
+        <w:t>9</w:t>
+      </w:r>
+      <w:r>
+        <w:rPr>
+          <w:rtl/>
+        </w:rPr>
+        <w:fldChar w:fldCharType="end"/>
+      </w:r>
+      <w:r>
+        <w:rPr>
+          <w:rFonts w:hint="cs"/>
+          <w:rtl/>
+        </w:rPr>
+        <w:t xml:space="preserve"> </w:t>
+      </w:r>
+      <w:r>
+        <w:rPr>
+          <w:rtl/>
+        </w:rPr>
+        <w:t>–</w:t>
+      </w:r>
+      <w:r>
+        <w:rPr>
+          <w:rFonts w:hint="cs"/>
+          <w:rtl/>
+        </w:rPr>
+        <w:t xml:space="preserve"> </w:t>
+      </w:r>
+      <w:r>
+        <w:rPr>
+          <w:rFonts w:hint="cs"/>
+          <w:rtl/>
+        </w:rPr>
+        <w:t xml:space="preserve">שרטוט של צינור שקיפות בגובה של 50 ס"מ </w:t>
+      </w:r>
+      <w:r>
+        <w:rPr>
+          <w:rFonts w:hint="cs"/>
+          <w:rtl/>
+        </w:rPr>
+        <w:t>ע</w:t>
+      </w:r>
+      <w:r>
+        <w:rPr>
+          <w:rFonts w:hint="cs"/>
+          <w:rtl/>
+        </w:rPr>
+        <w:t>ם דיסקת סצ'י בתחתית</w:t>
+      </w:r>
+      <w:r>
+        <w:rPr>
+          <w:rFonts w:hint="cs"/>
+          <w:rtl/>
+        </w:rPr>
+        <w:t>.</w:t>
+      </w:r>
+    </w:p>
+    <w:p>
+      <w:pPr>
+        <w:bidi/>
+        <w:rPr>
+          <w:rtl/>
+        </w:rPr>
+      </w:pPr>
+      <w:r>
+        <w:rPr>
+          <w:rFonts w:hint="cs"/>
+          <w:rtl/>
+        </w:rPr>
+        <w:t>המוצר הינו זול מאוד וקל לשימוש אך הוא מוגבל מאוד בערכי העכירות שהוא יכול לייצג, על מנת למדוד ערכי עכירות נמוכים נצטרך צינור גבוה מאוד. אך חסרונו העיקרי של צינור השקיפות הוא התבססותו על ראייתו של המשתמש על מנת לקבוע את העכירות ולכן אינו יכול לתת דיוק ברזולוציה גבוהה ואף עבור משתמשים שונים</w:t>
+      </w:r>
+      <w:r>
+        <w:rPr>
+          <w:rFonts w:hint="cs"/>
+          <w:rtl/>
+        </w:rPr>
+        <w:t xml:space="preserve"> וגם אותו משתמש במדידות שונות</w:t>
+      </w:r>
+      <w:r>
+        <w:rPr>
+          <w:rFonts w:hint="cs"/>
+          <w:rtl/>
+        </w:rPr>
+        <w:t xml:space="preserve"> נקבל ערכים מעט שונים</w:t>
+      </w:r>
+      <w:r>
+        <w:rPr>
+          <w:rFonts w:hint="cs"/>
+          <w:rtl/>
+        </w:rPr>
+        <w:t>, בנוסף גם בתנאיי תאורה שונים המים יראו למשתמש שקופים יותר או פחות</w:t>
+      </w:r>
+      <w:r>
+        <w:rPr>
+          <w:rFonts w:hint="cs"/>
+          <w:rtl/>
+        </w:rPr>
+        <w:t xml:space="preserve"> ונקבל ערכי עכירות שונים</w:t>
+      </w:r>
+      <w:r>
+        <w:rPr>
+          <w:rFonts w:hint="cs"/>
+          <w:rtl/>
+        </w:rPr>
+        <w:t xml:space="preserve"> </w:t>
+      </w:r>
+      <w:r>
+        <w:fldChar w:fldCharType="begin"/>
+      </w:r>
+      <w:r>
+        <w:instrText xml:space="preserve"> REF _Ref144817424 \r \h </w:instrText>
+      </w:r>
+      <w:r>
+        <w:fldChar w:fldCharType="separate"/>
+      </w:r>
+      <w:r>
+        <w:rPr>
+          <w:cs/>
+        </w:rPr>
+        <w:t>‎</w:t>
+      </w:r>
+      <w:r>
+        <w:t>[5]</w:t>
+      </w:r>
+      <w:r>
+        <w:fldChar w:fldCharType="end"/>
+      </w:r>
+      <w:r>
+        <w:rPr>
+          <w:rFonts w:hint="cs"/>
+          <w:rtl/>
+        </w:rPr>
+        <w:t>.</w:t>
+      </w:r>
+      <w:r>
+        <w:rPr>
+          <w:rFonts w:hint="cs"/>
+          <w:rtl/>
+        </w:rPr>
+        <w:t xml:space="preserve"> </w:t>
+      </w:r>
+    </w:p>
+    <w:p>
+      <w:pPr>
+        <w:bidi/>
+      </w:pPr>
+    </w:p>
+    <w:p>
+      <w:pPr>
+        <w:bidi/>
+        <w:rPr>
+          <w:rFonts w:ascii="David" w:hAnsi="David" w:cs="David" w:hint="cs"/>
+          <w:sz w:val="28"/>
+          <w:szCs w:val="28"/>
+          <w:rtl/>
+        </w:rPr>
+      </w:pPr>
+    </w:p>
+    <w:p>
+      <w:pPr>
+        <w:rPr>
+          <w:rFonts w:ascii="David" w:hAnsi="David" w:cs="David"/>
+          <w:sz w:val="28"/>
+          <w:szCs w:val="28"/>
+          <w:rtl/>
+        </w:rPr>
+      </w:pPr>
+      <w:r>
+        <w:rPr>
+          <w:rFonts w:ascii="David" w:hAnsi="David" w:cs="David"/>
+          <w:sz w:val="28"/>
+          <w:szCs w:val="28"/>
+          <w:rtl/>
+        </w:rPr>
+        <w:br w:type="page"/>
+      </w:r>
+    </w:p>
+    <w:p>
+      <w:pPr>
+        <w:pStyle w:val="ListParagraph"/>
+        <w:numPr>
+          <w:ilvl w:val="1"/>
+          <w:numId w:val="2"/>
+        </w:numPr>
+        <w:bidi/>
+        <w:jc w:val="center"/>
+        <w:rPr>
+          <w:rFonts w:ascii="David" w:hAnsi="David" w:cs="David"/>
+          <w:sz w:val="28"/>
+          <w:szCs w:val="28"/>
+          <w:highlight w:val="yellow"/>
+        </w:rPr>
+      </w:pPr>
+      <w:r>
+        <w:rPr>
+          <w:rFonts w:ascii="David" w:hAnsi="David" w:cs="David" w:hint="cs"/>
+          <w:sz w:val="28"/>
+          <w:szCs w:val="28"/>
+          <w:highlight w:val="yellow"/>
+          <w:rtl/>
+        </w:rPr>
+        <w:lastRenderedPageBreak/>
+        <w:t>מושגים בסיסיים</w:t>
+      </w:r>
+    </w:p>
+    <w:p>
+      <w:pPr>
+        <w:bidi/>
+        <w:ind w:left="360"/>
+        <w:rPr>
+          <w:rFonts w:ascii="David" w:hAnsi="David" w:cs="David"/>
+          <w:sz w:val="28"/>
+          <w:szCs w:val="28"/>
+          <w:highlight w:val="yellow"/>
+          <w:rtl/>
+        </w:rPr>
+      </w:pPr>
+      <w:r>
+        <w:rPr>
+          <w:rFonts w:ascii="David" w:hAnsi="David" w:cs="David" w:hint="cs"/>
+          <w:sz w:val="28"/>
+          <w:szCs w:val="28"/>
+          <w:highlight w:val="yellow"/>
+          <w:rtl/>
+        </w:rPr>
+        <w:t xml:space="preserve">רגע לפני שנעבור לדבר על הגישות האפשריות למדידת עכירות המים, נגדיר תחילה כמה מושגים </w:t>
+      </w:r>
+      <w:r>
+        <w:rPr>
+          <w:rFonts w:ascii="David" w:hAnsi="David" w:cs="David" w:hint="cs"/>
+          <w:sz w:val="28"/>
+          <w:szCs w:val="28"/>
+          <w:highlight w:val="yellow"/>
+          <w:rtl/>
+        </w:rPr>
+        <w:t>על מנת לייצר שפה משותפת איתה</w:t>
+      </w:r>
+      <w:r>
+        <w:rPr>
+          <w:rFonts w:ascii="David" w:hAnsi="David" w:cs="David" w:hint="cs"/>
+          <w:sz w:val="28"/>
+          <w:szCs w:val="28"/>
+          <w:highlight w:val="yellow"/>
+          <w:rtl/>
+        </w:rPr>
+        <w:t xml:space="preserve"> נוכל לתאר את הגישות האפשריות ולהשוות בינהן:</w:t>
+      </w:r>
+    </w:p>
+    <w:p>
+      <w:pPr>
+        <w:pStyle w:val="ListParagraph"/>
+        <w:bidi/>
+        <w:ind w:left="792"/>
+        <w:rPr>
+          <w:rFonts w:ascii="David" w:hAnsi="David" w:cs="David"/>
+          <w:sz w:val="28"/>
+          <w:szCs w:val="28"/>
+          <w:highlight w:val="yellow"/>
+          <w:rtl/>
+        </w:rPr>
+      </w:pPr>
+    </w:p>
+    <w:p>
+      <w:pPr>
+        <w:pStyle w:val="ListParagraph"/>
+        <w:numPr>
+          <w:ilvl w:val="0"/>
+          <w:numId w:val="10"/>
+        </w:numPr>
+        <w:bidi/>
+        <w:rPr>
+          <w:rFonts w:ascii="David" w:hAnsi="David" w:cs="David"/>
+          <w:sz w:val="28"/>
+          <w:szCs w:val="28"/>
+          <w:highlight w:val="yellow"/>
+          <w:rtl/>
+        </w:rPr>
+      </w:pPr>
+      <m:oMath>
+        <m:r>
+          <w:rPr>
+            <w:rFonts w:ascii="Cambria Math" w:hAnsi="Cambria Math" w:cs="David"/>
+            <w:sz w:val="28"/>
+            <w:szCs w:val="28"/>
+            <w:highlight w:val="yellow"/>
+          </w:rPr>
+          <m:t>β</m:t>
+        </m:r>
+      </m:oMath>
+      <w:r>
+        <w:rPr>
+          <w:rFonts w:ascii="David" w:hAnsi="David" w:cs="David" w:hint="cs"/>
+          <w:sz w:val="28"/>
+          <w:szCs w:val="28"/>
+          <w:highlight w:val="yellow"/>
+          <w:rtl/>
+        </w:rPr>
+        <w:t xml:space="preserve"> </w:t>
+      </w:r>
+      <w:r>
+        <w:rPr>
+          <w:rFonts w:ascii="David" w:hAnsi="David" w:cs="David"/>
+          <w:sz w:val="28"/>
+          <w:szCs w:val="28"/>
+          <w:highlight w:val="yellow"/>
+          <w:rtl/>
+        </w:rPr>
+        <w:t>–</w:t>
+      </w:r>
+      <w:r>
+        <w:rPr>
+          <w:rFonts w:ascii="David" w:hAnsi="David" w:cs="David" w:hint="cs"/>
+          <w:sz w:val="28"/>
+          <w:szCs w:val="28"/>
+          <w:highlight w:val="yellow"/>
+          <w:rtl/>
+        </w:rPr>
+        <w:t xml:space="preserve"> מקדם הדעיכה של </w:t>
+      </w:r>
+    </w:p>
+    <w:p>
+      <w:pPr>
+        <w:pStyle w:val="ListParagraph"/>
+        <w:bidi/>
+        <w:ind w:left="792"/>
+        <w:rPr>
+          <w:rFonts w:ascii="David" w:hAnsi="David" w:cs="David"/>
+          <w:sz w:val="28"/>
+          <w:szCs w:val="28"/>
+        </w:rPr>
+      </w:pPr>
+    </w:p>
+    <w:p>
+      <w:pPr>
+        <w:pStyle w:val="ListParagraph"/>
+        <w:numPr>
+          <w:ilvl w:val="1"/>
+          <w:numId w:val="2"/>
+        </w:numPr>
+        <w:bidi/>
+        <w:jc w:val="center"/>
+        <w:rPr>
+          <w:rFonts w:ascii="David" w:hAnsi="David" w:cs="David"/>
+          <w:sz w:val="28"/>
+          <w:szCs w:val="28"/>
+        </w:rPr>
+      </w:pPr>
+      <w:r>
+        <w:rPr>
+          <w:rFonts w:ascii="David" w:hAnsi="David" w:cs="David" w:hint="cs"/>
+          <w:sz w:val="28"/>
+          <w:szCs w:val="28"/>
+          <w:rtl/>
+        </w:rPr>
+        <w:t>שיטות קיימות</w:t>
+      </w:r>
+    </w:p>
+    <w:p>
+      <w:pPr>
+        <w:bidi/>
+        <w:rPr>
+          <w:rFonts w:ascii="David" w:hAnsi="David" w:cs="David"/>
+          <w:sz w:val="28"/>
+          <w:szCs w:val="28"/>
+        </w:rPr>
+      </w:pPr>
+      <w:r>
+        <w:rPr>
+          <w:rFonts w:ascii="David" w:hAnsi="David" w:cs="David" w:hint="cs"/>
+          <w:sz w:val="28"/>
+          <w:szCs w:val="28"/>
+          <w:rtl/>
+        </w:rPr>
+        <w:t xml:space="preserve">נסתכל כעת על </w:t>
+      </w:r>
+      <w:r>
+        <w:rPr>
+          <w:rFonts w:ascii="David" w:hAnsi="David" w:cs="David" w:hint="cs"/>
+          <w:sz w:val="28"/>
+          <w:szCs w:val="28"/>
+          <w:rtl/>
+        </w:rPr>
+        <w:t>השיטות</w:t>
+      </w:r>
+      <w:r>
+        <w:rPr>
+          <w:rFonts w:ascii="David" w:hAnsi="David" w:cs="David" w:hint="cs"/>
+          <w:sz w:val="28"/>
+          <w:szCs w:val="28"/>
+          <w:rtl/>
+        </w:rPr>
+        <w:t xml:space="preserve"> הקיימות למדידת מקדמי הדעיכה של המים בעזרת מצלמה ונדון ביתרונות וחסרונות של כל אחת על מנת לבחור את הפתרון הטוב ביותר עבור השימושים שלנו.</w:t>
+      </w:r>
+    </w:p>
+    <w:p>
+      <w:pPr>
+        <w:pStyle w:val="ListParagraph"/>
+        <w:numPr>
+          <w:ilvl w:val="2"/>
+          <w:numId w:val="2"/>
+        </w:numPr>
+        <w:bidi/>
+        <w:jc w:val="center"/>
+        <w:rPr>
+          <w:rFonts w:ascii="David" w:hAnsi="David" w:cs="David"/>
+          <w:sz w:val="28"/>
+          <w:szCs w:val="28"/>
+        </w:rPr>
+      </w:pPr>
+      <w:r>
+        <w:rPr>
+          <w:rFonts w:ascii="David" w:hAnsi="David" w:cs="David" w:hint="cs"/>
+          <w:sz w:val="28"/>
+          <w:szCs w:val="28"/>
+          <w:rtl/>
+        </w:rPr>
+        <w:t xml:space="preserve">דיסק סצ'י </w:t>
+      </w:r>
+    </w:p>
+    <w:p>
+      <w:pPr>
+        <w:bidi/>
+        <w:rPr>
+          <w:rFonts w:ascii="David" w:hAnsi="David" w:cs="David"/>
+          <w:sz w:val="28"/>
+          <w:szCs w:val="28"/>
+          <w:rtl/>
+        </w:rPr>
+      </w:pPr>
+      <w:r>
+        <w:rPr>
+          <w:rFonts w:ascii="David" w:hAnsi="David" w:cs="David" w:hint="cs"/>
+          <w:sz w:val="28"/>
+          <w:szCs w:val="28"/>
+          <w:rtl/>
+        </w:rPr>
+        <w:t>בשיטה</w:t>
+      </w:r>
+      <w:r>
+        <w:rPr>
+          <w:rFonts w:ascii="David" w:hAnsi="David" w:cs="David" w:hint="cs"/>
+          <w:sz w:val="28"/>
+          <w:szCs w:val="28"/>
+          <w:rtl/>
+        </w:rPr>
+        <w:t xml:space="preserve"> זו</w:t>
+      </w:r>
+      <w:r>
+        <w:rPr>
+          <w:rFonts w:ascii="David" w:hAnsi="David" w:cs="David" w:hint="cs"/>
+          <w:sz w:val="28"/>
+          <w:szCs w:val="28"/>
+          <w:rtl/>
+        </w:rPr>
+        <w:t xml:space="preserve">, דיסקת סצ'י (כמתואר ב-2.1.4) מורדת אנכית מפני מקור המים לעומקם עד כאשר הדיסקה מגיעה לנקודה בה לא ניתן להבחין בה יותר. כעת, נמדוד את העומק הנ"ל וממנו נחלץ את מקדמי הדעיכה של הימים </w:t>
+      </w:r>
+      <m:oMath>
+        <m:r>
+          <w:rPr>
+            <w:rFonts w:ascii="Cambria Math" w:hAnsi="Cambria Math" w:cs="David"/>
+            <w:sz w:val="28"/>
+            <w:szCs w:val="28"/>
+          </w:rPr>
+          <m:t>c+k</m:t>
+        </m:r>
+      </m:oMath>
+      <w:r>
+        <w:rPr>
+          <w:rFonts w:ascii="David" w:eastAsiaTheme="minorEastAsia" w:hAnsi="David" w:cs="David" w:hint="cs"/>
+          <w:sz w:val="28"/>
+          <w:szCs w:val="28"/>
+          <w:rtl/>
+        </w:rPr>
+        <w:t xml:space="preserve">, כאשר </w:t>
+      </w:r>
+      <m:oMath>
+        <m:r>
+          <w:rPr>
+            <w:rFonts w:ascii="Cambria Math" w:eastAsiaTheme="minorEastAsia" w:hAnsi="Cambria Math" w:cs="David"/>
+            <w:sz w:val="28"/>
+            <w:szCs w:val="28"/>
+          </w:rPr>
+          <m:t>c</m:t>
+        </m:r>
+      </m:oMath>
+      <w:r>
+        <w:rPr>
+          <w:rFonts w:ascii="David" w:hAnsi="David" w:cs="David" w:hint="cs"/>
+          <w:sz w:val="28"/>
+          <w:szCs w:val="28"/>
+          <w:rtl/>
+        </w:rPr>
+        <w:t xml:space="preserve"> הוא מקדם הנ</w:t>
+      </w:r>
+      <w:r>
+        <w:rPr>
+          <w:rFonts w:ascii="David" w:hAnsi="David" w:cs="David" w:hint="cs"/>
+          <w:sz w:val="28"/>
+          <w:szCs w:val="28"/>
+          <w:rtl/>
+        </w:rPr>
+        <w:t>חתה</w:t>
+      </w:r>
+      <w:r>
+        <w:rPr>
+          <w:rFonts w:ascii="David" w:hAnsi="David" w:cs="David" w:hint="cs"/>
+          <w:sz w:val="28"/>
+          <w:szCs w:val="28"/>
+          <w:rtl/>
+        </w:rPr>
+        <w:t xml:space="preserve"> של הקרן ו-</w:t>
+      </w:r>
+      <m:oMath>
+        <m:r>
+          <w:rPr>
+            <w:rFonts w:ascii="Cambria Math" w:hAnsi="Cambria Math" w:cs="David"/>
+            <w:sz w:val="28"/>
+            <w:szCs w:val="28"/>
+          </w:rPr>
+          <m:t>K</m:t>
+        </m:r>
+      </m:oMath>
+      <w:r>
+        <w:rPr>
+          <w:rFonts w:ascii="David" w:eastAsiaTheme="minorEastAsia" w:hAnsi="David" w:cs="David" w:hint="cs"/>
+          <w:sz w:val="28"/>
+          <w:szCs w:val="28"/>
+          <w:rtl/>
+        </w:rPr>
+        <w:t xml:space="preserve"> הוא </w:t>
+      </w:r>
+      <w:r>
+        <w:rPr>
+          <w:rFonts w:ascii="David" w:hAnsi="David" w:cs="David" w:hint="cs"/>
+          <w:sz w:val="28"/>
+          <w:szCs w:val="28"/>
+          <w:rtl/>
+        </w:rPr>
+        <w:t>מקדם הנ</w:t>
+      </w:r>
+      <w:r>
+        <w:rPr>
+          <w:rFonts w:ascii="David" w:hAnsi="David" w:cs="David" w:hint="cs"/>
+          <w:sz w:val="28"/>
+          <w:szCs w:val="28"/>
+          <w:rtl/>
+        </w:rPr>
+        <w:t>חתה של הפיזור מהקרן</w:t>
+      </w:r>
+      <w:r>
+        <w:rPr>
+          <w:rFonts w:ascii="David" w:hAnsi="David" w:cs="David" w:hint="cs"/>
+          <w:sz w:val="28"/>
+          <w:szCs w:val="28"/>
+          <w:rtl/>
+        </w:rPr>
+        <w:t xml:space="preserve"> שניהם ביחידות של </w:t>
+      </w:r>
+      <m:oMath>
+        <m:d>
+          <m:dPr>
+            <m:begChr m:val="["/>
+            <m:endChr m:val="]"/>
+            <m:ctrlPr>
+              <w:rPr>
+                <w:rFonts w:ascii="Cambria Math" w:hAnsi="Cambria Math" w:cs="David"/>
+                <w:i/>
+                <w:sz w:val="28"/>
+                <w:szCs w:val="28"/>
+              </w:rPr>
+            </m:ctrlPr>
+          </m:dPr>
+          <m:e>
+            <m:sSup>
+              <m:sSupPr>
+                <m:ctrlPr>
+                  <w:rPr>
+                    <w:rFonts w:ascii="Cambria Math" w:hAnsi="Cambria Math" w:cs="David"/>
+                    <w:i/>
+                    <w:sz w:val="28"/>
+                    <w:szCs w:val="28"/>
+                  </w:rPr>
+                </m:ctrlPr>
+              </m:sSupPr>
+              <m:e>
+                <m:r>
+                  <w:rPr>
+                    <w:rFonts w:ascii="Cambria Math" w:hAnsi="Cambria Math" w:cs="David"/>
+                    <w:sz w:val="28"/>
+                    <w:szCs w:val="28"/>
+                  </w:rPr>
+                  <m:t>m</m:t>
+                </m:r>
+              </m:e>
+              <m:sup>
+                <m:r>
+                  <w:rPr>
+                    <w:rFonts w:ascii="Cambria Math" w:hAnsi="Cambria Math" w:cs="David"/>
+                    <w:sz w:val="28"/>
+                    <w:szCs w:val="28"/>
+                  </w:rPr>
+                  <m:t>-1</m:t>
+                </m:r>
+              </m:sup>
+            </m:sSup>
+          </m:e>
+        </m:d>
+      </m:oMath>
+      <w:r>
+        <w:rPr>
+          <w:rFonts w:ascii="David" w:hAnsi="David" w:cs="David" w:hint="cs"/>
+          <w:sz w:val="28"/>
+          <w:szCs w:val="28"/>
+          <w:rtl/>
+        </w:rPr>
+        <w:t>, אבל היכולת להפריד בשיטה זו בין המקדמים הוא מוגבל.</w:t>
+      </w:r>
+    </w:p>
+    <w:p>
+      <w:pPr>
+        <w:bidi/>
+        <w:jc w:val="center"/>
+        <w:rPr>
+          <w:rFonts w:ascii="David" w:hAnsi="David" w:cs="David"/>
+          <w:sz w:val="28"/>
+          <w:szCs w:val="28"/>
+          <w:rtl/>
+        </w:rPr>
+      </w:pPr>
+      <w:r>
+        <w:rPr>
+          <w:noProof/>
+        </w:rPr>
+        <w:drawing>
+          <wp:inline distT="0" distB="0" distL="0" distR="0" wp14:anchorId="2BAADAF3" wp14:editId="549E6BA0">
+            <wp:extent cx="4627549" cy="4049874"/>
+            <wp:effectExtent l="0" t="0" r="0" b="0"/>
+            <wp:docPr id="7" name="Picture 7"/>
+            <wp:cNvGraphicFramePr>
+              <a:graphicFrameLocks xmlns:a="http://schemas.openxmlformats.org/drawingml/2006/main" noChangeAspect="1"/>
+            </wp:cNvGraphicFramePr>
+            <a:graphic xmlns:a="http://schemas.openxmlformats.org/drawingml/2006/main">
+              <a:graphicData uri="http://schemas.openxmlformats.org/drawingml/2006/picture">
+                <pic:pic xmlns:pic="http://schemas.openxmlformats.org/drawingml/2006/picture">
+                  <pic:nvPicPr>
+                    <pic:cNvPr id="0" name="Picture 6"/>
+                    <pic:cNvPicPr>
+                      <a:picLocks noChangeAspect="1" noChangeArrowheads="1"/>
+                    </pic:cNvPicPr>
+                  </pic:nvPicPr>
+                  <pic:blipFill>
+                    <a:blip r:embed="rId17">
+                      <a:extLst>
+                        <a:ext uri="{28A0092B-C50C-407E-A947-70E740481C1C}">
+                          <a14:useLocalDpi xmlns:a14="http://schemas.microsoft.com/office/drawing/2010/main" val="0"/>
+                        </a:ext>
+                      </a:extLst>
+                    </a:blip>
+                    <a:srcRect/>
+                    <a:stretch>
+                      <a:fillRect/>
+                    </a:stretch>
+                  </pic:blipFill>
+                  <pic:spPr bwMode="auto">
+                    <a:xfrm>
+                      <a:off x="0" y="0"/>
+                      <a:ext cx="4634665" cy="4056102"/>
+                    </a:xfrm>
+                    <a:prstGeom prst="rect">
+                      <a:avLst/>
+                    </a:prstGeom>
+                    <a:noFill/>
+                    <a:ln>
+                      <a:noFill/>
+                    </a:ln>
+                  </pic:spPr>
+                </pic:pic>
+              </a:graphicData>
+            </a:graphic>
+          </wp:inline>
+        </w:drawing>
+      </w:r>
+    </w:p>
+    <w:p>
+      <w:pPr>
+        <w:pStyle w:val="Caption"/>
+        <w:bidi/>
+        <w:rPr>
+          <w:rtl/>
+        </w:rPr>
+      </w:pPr>
+      <w:r>
+        <w:rPr>
+          <w:rtl/>
+        </w:rPr>
+        <w:t>איור</w:t>
+      </w:r>
+      <w:r>
+        <w:t xml:space="preserve"> </w:t>
+      </w:r>
+      <w:r>
+        <w:rPr>
+          <w:rtl/>
+        </w:rPr>
+        <w:fldChar w:fldCharType="begin"/>
+      </w:r>
+      <w:r>
+        <w:rPr>
+          <w:rtl/>
+        </w:rPr>
+        <w:instrText xml:space="preserve"> </w:instrText>
+      </w:r>
+      <w:r>
+        <w:instrText>SEQ</w:instrText>
+      </w:r>
+      <w:r>
+        <w:rPr>
+          <w:rtl/>
+        </w:rPr>
+        <w:instrText xml:space="preserve"> איור \* </w:instrText>
+      </w:r>
+      <w:r>
+        <w:instrText>ARABIC</w:instrText>
+      </w:r>
+      <w:r>
+        <w:rPr>
+          <w:rtl/>
+        </w:rPr>
+        <w:instrText xml:space="preserve"> </w:instrText>
+      </w:r>
+      <w:r>
+        <w:rPr>
+          <w:rtl/>
+        </w:rPr>
+        <w:fldChar w:fldCharType="separate"/>
+      </w:r>
+      <w:r>
+        <w:rPr>
+          <w:noProof/>
+          <w:rtl/>
+        </w:rPr>
+        <w:t>10</w:t>
+      </w:r>
+      <w:r>
+        <w:rPr>
+          <w:rtl/>
+        </w:rPr>
+        <w:fldChar w:fldCharType="end"/>
+      </w:r>
+      <w:r>
+        <w:rPr>
+          <w:rFonts w:hint="cs"/>
+          <w:rtl/>
+        </w:rPr>
+        <w:t xml:space="preserve"> </w:t>
+      </w:r>
+      <w:r>
+        <w:rPr>
+          <w:rtl/>
+        </w:rPr>
+        <w:t>–</w:t>
+      </w:r>
+      <w:r>
+        <w:rPr>
+          <w:rFonts w:hint="cs"/>
+          <w:rtl/>
+        </w:rPr>
+        <w:t xml:space="preserve"> </w:t>
+      </w:r>
+      <w:r>
+        <w:rPr>
+          <w:rFonts w:hint="cs"/>
+          <w:rtl/>
+        </w:rPr>
+        <w:t xml:space="preserve">סכמה של שיטת המדידה בעזרת סצ'י דיסק כאשר </w:t>
+      </w:r>
+      <m:oMath>
+        <m:r>
+          <m:rPr>
+            <m:sty m:val="p"/>
+          </m:rPr>
+          <w:rPr>
+            <w:rFonts w:ascii="Cambria Math" w:hAnsi="Cambria Math"/>
+          </w:rPr>
+          <m:t>Δ</m:t>
+        </m:r>
+        <m:r>
+          <w:rPr>
+            <w:rFonts w:ascii="Cambria Math" w:hAnsi="Cambria Math"/>
+          </w:rPr>
+          <m:t>z</m:t>
+        </m:r>
+      </m:oMath>
+      <w:r>
+        <w:rPr>
+          <w:rFonts w:hint="cs"/>
+          <w:rtl/>
+        </w:rPr>
+        <w:t xml:space="preserve"> הוא מרחק ההעלמות של הדיסק</w:t>
+      </w:r>
+      <w:r>
+        <w:rPr>
+          <w:rFonts w:hint="cs"/>
+          <w:rtl/>
+        </w:rPr>
+        <w:t>.</w:t>
+      </w:r>
+    </w:p>
+    <w:p>
+      <w:pPr>
+        <w:bidi/>
+        <w:rPr>
+          <w:rFonts w:ascii="David" w:hAnsi="David" w:cs="David"/>
+          <w:sz w:val="28"/>
+          <w:szCs w:val="28"/>
+          <w:rtl/>
+        </w:rPr>
+      </w:pPr>
+      <w:r>
+        <w:rPr>
+          <w:rFonts w:ascii="David" w:hAnsi="David" w:cs="David" w:hint="cs"/>
+          <w:sz w:val="28"/>
+          <w:szCs w:val="28"/>
+          <w:rtl/>
+        </w:rPr>
+        <w:lastRenderedPageBreak/>
+        <w:t>מהשיטה הזו נקבל את המשוואה:</w:t>
+      </w:r>
+    </w:p>
+    <w:p>
+      <w:pPr>
+        <w:rPr>
+          <w:rFonts w:eastAsiaTheme="minorEastAsia"/>
+        </w:rPr>
+      </w:pPr>
+      <m:oMathPara>
+        <m:oMath>
+          <m:r>
+            <m:rPr>
+              <m:sty m:val="p"/>
+            </m:rPr>
+            <w:rPr>
+              <w:rFonts w:ascii="Cambria Math" w:eastAsiaTheme="minorEastAsia" w:hAnsi="Cambria Math"/>
+            </w:rPr>
+            <m:t>Δ</m:t>
+          </m:r>
+          <m:r>
+            <w:rPr>
+              <w:rFonts w:ascii="Cambria Math" w:eastAsiaTheme="minorEastAsia" w:hAnsi="Cambria Math"/>
+            </w:rPr>
+            <m:t>z=</m:t>
+          </m:r>
+          <m:f>
+            <m:fPr>
+              <m:ctrlPr>
+                <w:rPr>
+                  <w:rFonts w:ascii="Cambria Math" w:eastAsiaTheme="minorEastAsia" w:hAnsi="Cambria Math"/>
+                  <w:i/>
+                </w:rPr>
+              </m:ctrlPr>
+            </m:fPr>
+            <m:num>
+              <m:func>
+                <m:funcPr>
+                  <m:ctrlPr>
+                    <w:rPr>
+                      <w:rFonts w:ascii="Cambria Math" w:eastAsiaTheme="minorEastAsia" w:hAnsi="Cambria Math"/>
+                    </w:rPr>
+                  </m:ctrlPr>
+                </m:funcPr>
+                <m:fName>
+                  <m:r>
+                    <m:rPr>
+                      <m:sty m:val="p"/>
+                    </m:rPr>
+                    <w:rPr>
+                      <w:rFonts w:ascii="Cambria Math" w:eastAsiaTheme="minorEastAsia" w:hAnsi="Cambria Math"/>
+                    </w:rPr>
+                    <m:t>ln</m:t>
+                  </m:r>
+                </m:fName>
+                <m:e>
+                  <m:d>
+                    <m:dPr>
+                      <m:ctrlPr>
+                        <w:rPr>
+                          <w:rFonts w:ascii="Cambria Math" w:eastAsiaTheme="minorEastAsia" w:hAnsi="Cambria Math"/>
+                          <w:i/>
+                        </w:rPr>
+                      </m:ctrlPr>
+                    </m:dPr>
+                    <m:e>
+                      <m:f>
+                        <m:fPr>
+                          <m:ctrlPr>
+                            <w:rPr>
+                              <w:rFonts w:ascii="Cambria Math" w:eastAsiaTheme="minorEastAsia" w:hAnsi="Cambria Math"/>
+                              <w:i/>
+                            </w:rPr>
+                          </m:ctrlPr>
+                        </m:fPr>
+                        <m:num>
+                          <m:sSub>
+                            <m:sSubPr>
+                              <m:ctrlPr>
+                                <w:rPr>
+                                  <w:rFonts w:ascii="Cambria Math" w:eastAsiaTheme="minorEastAsia" w:hAnsi="Cambria Math"/>
+                                  <w:i/>
+                                </w:rPr>
+                              </m:ctrlPr>
+                            </m:sSubPr>
+                            <m:e>
+                              <m:r>
+                                <w:rPr>
+                                  <w:rFonts w:ascii="Cambria Math" w:eastAsiaTheme="minorEastAsia" w:hAnsi="Cambria Math"/>
+                                </w:rPr>
+                                <m:t>C</m:t>
+                              </m:r>
+                            </m:e>
+                            <m:sub>
+                              <m:r>
+                                <w:rPr>
+                                  <w:rFonts w:ascii="Cambria Math" w:eastAsiaTheme="minorEastAsia" w:hAnsi="Cambria Math"/>
+                                </w:rPr>
+                                <m:t>0</m:t>
+                              </m:r>
+                            </m:sub>
+                          </m:sSub>
+                        </m:num>
+                        <m:den>
+                          <m:sSub>
+                            <m:sSubPr>
+                              <m:ctrlPr>
+                                <w:rPr>
+                                  <w:rFonts w:ascii="Cambria Math" w:eastAsiaTheme="minorEastAsia" w:hAnsi="Cambria Math"/>
+                                  <w:i/>
+                                </w:rPr>
+                              </m:ctrlPr>
+                            </m:sSubPr>
+                            <m:e>
+                              <m:r>
+                                <w:rPr>
+                                  <w:rFonts w:ascii="Cambria Math" w:eastAsiaTheme="minorEastAsia" w:hAnsi="Cambria Math"/>
+                                </w:rPr>
+                                <m:t>C</m:t>
+                              </m:r>
+                            </m:e>
+                            <m:sub>
+                              <m:r>
+                                <w:rPr>
+                                  <w:rFonts w:ascii="Cambria Math" w:eastAsiaTheme="minorEastAsia" w:hAnsi="Cambria Math"/>
+                                </w:rPr>
+                                <m:t>T</m:t>
+                              </m:r>
+                            </m:sub>
+                          </m:sSub>
+                        </m:den>
+                      </m:f>
+                    </m:e>
+                  </m:d>
+                </m:e>
+              </m:func>
+            </m:num>
+            <m:den>
+              <m:r>
+                <w:rPr>
+                  <w:rFonts w:ascii="Cambria Math" w:eastAsiaTheme="minorEastAsia" w:hAnsi="Cambria Math"/>
+                </w:rPr>
+                <m:t>c+K</m:t>
+              </m:r>
+            </m:den>
+          </m:f>
+        </m:oMath>
+      </m:oMathPara>
+    </w:p>
+    <w:p>
+      <w:pPr>
+        <w:bidi/>
+        <w:rPr>
+          <w:rFonts w:ascii="David" w:hAnsi="David" w:cs="David"/>
+          <w:sz w:val="28"/>
+          <w:szCs w:val="28"/>
+          <w:rtl/>
+        </w:rPr>
+      </w:pPr>
+      <w:r>
+        <w:rPr>
+          <w:rFonts w:ascii="David" w:hAnsi="David" w:cs="David" w:hint="cs"/>
+          <w:sz w:val="28"/>
+          <w:szCs w:val="28"/>
+          <w:rtl/>
+        </w:rPr>
+        <w:t xml:space="preserve">כאשר </w:t>
+      </w:r>
+      <m:oMath>
+        <m:sSub>
+          <m:sSubPr>
+            <m:ctrlPr>
+              <w:rPr>
+                <w:rFonts w:ascii="Cambria Math" w:eastAsiaTheme="minorEastAsia" w:hAnsi="Cambria Math"/>
+                <w:i/>
+              </w:rPr>
+            </m:ctrlPr>
+          </m:sSubPr>
+          <m:e>
+            <m:r>
+              <w:rPr>
+                <w:rFonts w:ascii="Cambria Math" w:eastAsiaTheme="minorEastAsia" w:hAnsi="Cambria Math"/>
+              </w:rPr>
+              <m:t>C</m:t>
+            </m:r>
+          </m:e>
+          <m:sub>
+            <m:r>
+              <w:rPr>
+                <w:rFonts w:ascii="Cambria Math" w:eastAsiaTheme="minorEastAsia" w:hAnsi="Cambria Math"/>
+              </w:rPr>
+              <m:t>0</m:t>
+            </m:r>
+          </m:sub>
+        </m:sSub>
+      </m:oMath>
+      <w:r>
+        <w:rPr>
+          <w:rFonts w:ascii="David" w:eastAsiaTheme="minorEastAsia" w:hAnsi="David" w:cs="David" w:hint="cs"/>
+          <w:sz w:val="28"/>
+          <w:szCs w:val="28"/>
+          <w:rtl/>
+        </w:rPr>
+        <w:t xml:space="preserve"> ו-</w:t>
+      </w:r>
+      <m:oMath>
+        <m:sSub>
+          <m:sSubPr>
+            <m:ctrlPr>
+              <w:rPr>
+                <w:rFonts w:ascii="Cambria Math" w:eastAsiaTheme="minorEastAsia" w:hAnsi="Cambria Math"/>
+                <w:i/>
+              </w:rPr>
+            </m:ctrlPr>
+          </m:sSubPr>
+          <m:e>
+            <m:r>
+              <w:rPr>
+                <w:rFonts w:ascii="Cambria Math" w:eastAsiaTheme="minorEastAsia" w:hAnsi="Cambria Math"/>
+              </w:rPr>
+              <m:t>C</m:t>
+            </m:r>
+          </m:e>
+          <m:sub>
+            <m:r>
+              <w:rPr>
+                <w:rFonts w:ascii="Cambria Math" w:eastAsiaTheme="minorEastAsia" w:hAnsi="Cambria Math"/>
+              </w:rPr>
+              <m:t>T</m:t>
+            </m:r>
+          </m:sub>
+        </m:sSub>
+      </m:oMath>
+      <w:r>
+        <w:rPr>
+          <w:rFonts w:ascii="David" w:hAnsi="David" w:cs="David" w:hint="cs"/>
+          <w:sz w:val="28"/>
+          <w:szCs w:val="28"/>
+          <w:rtl/>
+        </w:rPr>
+        <w:t xml:space="preserve"> מסמנים את </w:t>
+      </w:r>
+      <w:r>
+        <w:rPr>
+          <w:rFonts w:ascii="David" w:hAnsi="David" w:cs="David" w:hint="cs"/>
+          <w:sz w:val="28"/>
+          <w:szCs w:val="28"/>
+          <w:highlight w:val="yellow"/>
+          <w:rtl/>
+        </w:rPr>
+        <w:t>רמת הקונטרסט</w:t>
+      </w:r>
+      <w:r>
+        <w:rPr>
+          <w:rFonts w:ascii="David" w:hAnsi="David" w:cs="David" w:hint="cs"/>
+          <w:sz w:val="28"/>
+          <w:szCs w:val="28"/>
+          <w:rtl/>
+        </w:rPr>
+        <w:t xml:space="preserve"> </w:t>
+      </w:r>
+      <w:r>
+        <w:rPr>
+          <w:rFonts w:ascii="David" w:hAnsi="David" w:cs="David" w:hint="cs"/>
+          <w:sz w:val="28"/>
+          <w:szCs w:val="28"/>
+          <w:rtl/>
+        </w:rPr>
+        <w:t xml:space="preserve">של הדיסק </w:t>
+      </w:r>
+      <w:r>
+        <w:rPr>
+          <w:rFonts w:ascii="David" w:hAnsi="David" w:cs="David" w:hint="cs"/>
+          <w:sz w:val="28"/>
+          <w:szCs w:val="28"/>
+          <w:rtl/>
+        </w:rPr>
+        <w:t xml:space="preserve">על פני </w:t>
+      </w:r>
+      <w:r>
+        <w:rPr>
+          <w:rFonts w:ascii="David" w:hAnsi="David" w:cs="David" w:hint="cs"/>
+          <w:sz w:val="28"/>
+          <w:szCs w:val="28"/>
+          <w:rtl/>
+        </w:rPr>
+        <w:t>גוף המים</w:t>
+      </w:r>
+      <w:r>
+        <w:rPr>
+          <w:rFonts w:ascii="David" w:hAnsi="David" w:cs="David" w:hint="cs"/>
+          <w:sz w:val="28"/>
+          <w:szCs w:val="28"/>
+          <w:rtl/>
+        </w:rPr>
+        <w:t xml:space="preserve"> ובעומק ההעלמות בהתאמה.</w:t>
+      </w:r>
+    </w:p>
+    <w:p>
+      <w:pPr>
+        <w:bidi/>
+        <w:rPr>
+          <w:rFonts w:ascii="David" w:hAnsi="David" w:cs="David" w:hint="cs"/>
+          <w:sz w:val="28"/>
+          <w:szCs w:val="28"/>
+          <w:rtl/>
+        </w:rPr>
+      </w:pPr>
+      <w:r>
+        <w:rPr>
+          <w:rFonts w:ascii="David" w:hAnsi="David" w:cs="David" w:hint="cs"/>
+          <w:sz w:val="28"/>
+          <w:szCs w:val="28"/>
+          <w:rtl/>
+        </w:rPr>
+        <w:t>ההגבל</w:t>
+      </w:r>
+      <w:r>
+        <w:rPr>
+          <w:rFonts w:ascii="David" w:hAnsi="David" w:cs="David" w:hint="cs"/>
+          <w:sz w:val="28"/>
+          <w:szCs w:val="28"/>
+          <w:rtl/>
+        </w:rPr>
+        <w:t>ה המרכזית</w:t>
+      </w:r>
+      <w:r>
+        <w:rPr>
+          <w:rFonts w:ascii="David" w:hAnsi="David" w:cs="David" w:hint="cs"/>
+          <w:sz w:val="28"/>
+          <w:szCs w:val="28"/>
+          <w:rtl/>
+        </w:rPr>
+        <w:t xml:space="preserve"> של שיטה </w:t>
+      </w:r>
+      <w:r>
+        <w:rPr>
+          <w:rFonts w:ascii="David" w:hAnsi="David" w:cs="David" w:hint="cs"/>
+          <w:sz w:val="28"/>
+          <w:szCs w:val="28"/>
+          <w:rtl/>
+        </w:rPr>
+        <w:t>נובעת</w:t>
+      </w:r>
+      <w:r>
+        <w:rPr>
+          <w:rFonts w:ascii="David" w:hAnsi="David" w:cs="David" w:hint="cs"/>
+          <w:sz w:val="28"/>
+          <w:szCs w:val="28"/>
+          <w:rtl/>
+        </w:rPr>
+        <w:t xml:space="preserve"> </w:t>
+      </w:r>
+      <w:r>
+        <w:rPr>
+          <w:rFonts w:ascii="David" w:hAnsi="David" w:cs="David" w:hint="cs"/>
+          <w:sz w:val="28"/>
+          <w:szCs w:val="28"/>
+          <w:rtl/>
+        </w:rPr>
+        <w:t>מכך ש</w:t>
+      </w:r>
+      <w:r>
+        <w:rPr>
+          <w:rFonts w:ascii="David" w:hAnsi="David" w:cs="David" w:hint="cs"/>
+          <w:sz w:val="28"/>
+          <w:szCs w:val="28"/>
+          <w:rtl/>
+        </w:rPr>
+        <w:t xml:space="preserve">אנו מורידים את המטרה עד שהיא לא נראת יותר </w:t>
+      </w:r>
+      <w:r>
+        <w:rPr>
+          <w:rFonts w:ascii="David" w:hAnsi="David" w:cs="David" w:hint="cs"/>
+          <w:sz w:val="28"/>
+          <w:szCs w:val="28"/>
+          <w:rtl/>
+        </w:rPr>
+        <w:t>ולכן</w:t>
+      </w:r>
+      <w:r>
+        <w:rPr>
+          <w:rFonts w:ascii="David" w:hAnsi="David" w:cs="David" w:hint="cs"/>
+          <w:sz w:val="28"/>
+          <w:szCs w:val="28"/>
+          <w:rtl/>
+        </w:rPr>
+        <w:t xml:space="preserve"> דורשת שגוף המים יהיה עמוק מספיק.</w:t>
+      </w:r>
+    </w:p>
+    <w:p>
+      <w:pPr>
+        <w:pStyle w:val="ListParagraph"/>
+        <w:bidi/>
+        <w:ind w:left="1224"/>
+        <w:rPr>
+          <w:rFonts w:ascii="David" w:hAnsi="David" w:cs="David" w:hint="cs"/>
+          <w:sz w:val="28"/>
+          <w:szCs w:val="28"/>
+          <w:rtl/>
+        </w:rPr>
+      </w:pPr>
+    </w:p>
+    <w:p>
+      <w:pPr>
+        <w:pStyle w:val="ListParagraph"/>
+        <w:bidi/>
+        <w:ind w:left="1224"/>
+        <w:rPr>
+          <w:rFonts w:ascii="David" w:hAnsi="David" w:cs="David"/>
+          <w:sz w:val="28"/>
+          <w:szCs w:val="28"/>
+        </w:rPr>
+      </w:pPr>
+    </w:p>
+    <w:p>
+      <w:pPr>
+        <w:pStyle w:val="ListParagraph"/>
+        <w:numPr>
+          <w:ilvl w:val="2"/>
+          <w:numId w:val="2"/>
+        </w:numPr>
+        <w:bidi/>
+        <w:jc w:val="center"/>
+        <w:rPr>
+          <w:rFonts w:ascii="David" w:hAnsi="David" w:cs="David"/>
+          <w:sz w:val="28"/>
+          <w:szCs w:val="28"/>
+          <w:highlight w:val="yellow"/>
+        </w:rPr>
+      </w:pPr>
+      <w:r>
+        <w:rPr>
+          <w:rFonts w:ascii="David" w:hAnsi="David" w:cs="David" w:hint="cs"/>
+          <w:sz w:val="28"/>
+          <w:szCs w:val="28"/>
+          <w:highlight w:val="yellow"/>
+          <w:rtl/>
+        </w:rPr>
+        <w:t>ניחות קרן</w:t>
+      </w:r>
+    </w:p>
+    <w:p>
+      <w:pPr>
+        <w:bidi/>
+        <w:rPr>
+          <w:rFonts w:ascii="David" w:hAnsi="David" w:cs="David"/>
+          <w:sz w:val="28"/>
+          <w:szCs w:val="28"/>
+          <w:rtl/>
+        </w:rPr>
+      </w:pPr>
+      <w:r>
+        <w:rPr>
+          <w:rFonts w:ascii="David" w:hAnsi="David" w:cs="David" w:hint="cs"/>
+          <w:sz w:val="28"/>
+          <w:szCs w:val="28"/>
+          <w:rtl/>
+        </w:rPr>
+        <w:t xml:space="preserve">ממדידה של ניחות </w:t>
+      </w:r>
+      <w:r>
+        <w:rPr>
+          <w:rFonts w:ascii="David" w:hAnsi="David" w:cs="David" w:hint="cs"/>
+          <w:sz w:val="28"/>
+          <w:szCs w:val="28"/>
+          <w:rtl/>
+        </w:rPr>
+        <w:t>קרן</w:t>
+      </w:r>
+      <w:r>
+        <w:rPr>
+          <w:rFonts w:ascii="David" w:hAnsi="David" w:cs="David" w:hint="cs"/>
+          <w:sz w:val="28"/>
+          <w:szCs w:val="28"/>
+          <w:rtl/>
+        </w:rPr>
+        <w:t xml:space="preserve"> עם אורך גל ספציפי לאורך מרחק ידוע ניתן לחלץ את מקדמי הניחות </w:t>
+      </w:r>
+      <w:r>
+        <w:rPr>
+          <w:rFonts w:ascii="David" w:hAnsi="David" w:cs="David" w:hint="cs"/>
+          <w:sz w:val="28"/>
+          <w:szCs w:val="28"/>
+          <w:rtl/>
+        </w:rPr>
+        <w:t xml:space="preserve">ולחזות את הראות בגוף המים. על מנת להשתמש </w:t>
+      </w:r>
+      <w:r>
+        <w:rPr>
+          <w:rFonts w:ascii="David" w:hAnsi="David" w:cs="David" w:hint="cs"/>
+          <w:sz w:val="28"/>
+          <w:szCs w:val="28"/>
+          <w:rtl/>
+        </w:rPr>
+        <w:t>בדרך</w:t>
+      </w:r>
+      <w:r>
+        <w:rPr>
+          <w:rFonts w:ascii="David" w:hAnsi="David" w:cs="David" w:hint="cs"/>
+          <w:sz w:val="28"/>
+          <w:szCs w:val="28"/>
+          <w:rtl/>
+        </w:rPr>
+        <w:t xml:space="preserve"> זו אנו </w:t>
+      </w:r>
+      <w:r>
+        <w:rPr>
+          <w:rFonts w:ascii="David" w:hAnsi="David" w:cs="David" w:hint="cs"/>
+          <w:sz w:val="28"/>
+          <w:szCs w:val="28"/>
+          <w:rtl/>
+        </w:rPr>
+        <w:t xml:space="preserve">נציע את השיטה שבה השתמשו במאמר </w:t>
+      </w:r>
+      <w:r>
+        <w:rPr>
+          <w:rFonts w:ascii="David" w:hAnsi="David" w:cs="David"/>
+          <w:sz w:val="28"/>
+          <w:szCs w:val="28"/>
+        </w:rPr>
+        <w:fldChar w:fldCharType="begin"/>
+      </w:r>
+      <w:r>
+        <w:rPr>
+          <w:rFonts w:ascii="David" w:hAnsi="David" w:cs="David"/>
+          <w:sz w:val="28"/>
+          <w:szCs w:val="28"/>
+        </w:rPr>
+        <w:instrText xml:space="preserve"> REF _Ref144830624 \r \h </w:instrText>
+      </w:r>
+      <w:r>
+        <w:rPr>
+          <w:rFonts w:ascii="David" w:hAnsi="David" w:cs="David"/>
+          <w:sz w:val="28"/>
+          <w:szCs w:val="28"/>
+        </w:rPr>
+      </w:r>
+      <w:r>
+        <w:rPr>
+          <w:rFonts w:ascii="David" w:hAnsi="David" w:cs="David"/>
+          <w:sz w:val="28"/>
+          <w:szCs w:val="28"/>
+        </w:rPr>
+        <w:fldChar w:fldCharType="separate"/>
+      </w:r>
+      <w:r>
+        <w:rPr>
+          <w:rFonts w:ascii="David" w:hAnsi="David" w:cs="David"/>
+          <w:sz w:val="28"/>
+          <w:szCs w:val="28"/>
+          <w:cs/>
+        </w:rPr>
+        <w:t>‎</w:t>
+      </w:r>
+      <w:r>
+        <w:rPr>
+          <w:rFonts w:ascii="David" w:hAnsi="David" w:cs="David"/>
+          <w:sz w:val="28"/>
+          <w:szCs w:val="28"/>
+        </w:rPr>
+        <w:t>[6]</w:t>
+      </w:r>
+      <w:r>
+        <w:rPr>
+          <w:rFonts w:ascii="David" w:hAnsi="David" w:cs="David"/>
+          <w:sz w:val="28"/>
+          <w:szCs w:val="28"/>
+        </w:rPr>
+        <w:fldChar w:fldCharType="end"/>
+      </w:r>
+      <w:r>
+        <w:rPr>
+          <w:rFonts w:ascii="David" w:hAnsi="David" w:cs="David"/>
+          <w:sz w:val="28"/>
+          <w:szCs w:val="28"/>
+        </w:rPr>
+        <w:t xml:space="preserve"> </w:t>
+      </w:r>
+      <w:r>
+        <w:rPr>
+          <w:rFonts w:ascii="David" w:hAnsi="David" w:cs="David" w:hint="cs"/>
+          <w:sz w:val="28"/>
+          <w:szCs w:val="28"/>
+          <w:rtl/>
+        </w:rPr>
+        <w:t xml:space="preserve">. </w:t>
+      </w:r>
+    </w:p>
+    <w:p>
+      <w:pPr>
+        <w:bidi/>
+        <w:jc w:val="center"/>
+        <w:rPr>
+          <w:rFonts w:ascii="David" w:hAnsi="David" w:cs="David"/>
+          <w:sz w:val="28"/>
+          <w:szCs w:val="28"/>
+          <w:rtl/>
+        </w:rPr>
+      </w:pPr>
+      <w:r>
+        <w:rPr>
+          <w:rFonts w:ascii="David" w:hAnsi="David" w:cs="David"/>
+          <w:sz w:val="28"/>
+          <w:szCs w:val="28"/>
+        </w:rPr>
+        <w:drawing>
+          <wp:inline distT="0" distB="0" distL="0" distR="0" wp14:anchorId="50BF8C31" wp14:editId="5F72276A">
+            <wp:extent cx="5486400" cy="4380865"/>
+            <wp:effectExtent l="0" t="0" r="0" b="635"/>
+            <wp:docPr id="6" name="Picture 5">
+              <a:extLst xmlns:a="http://schemas.openxmlformats.org/drawingml/2006/main">
+                <a:ext uri="{FF2B5EF4-FFF2-40B4-BE49-F238E27FC236}">
+                  <a16:creationId xmlns:a16="http://schemas.microsoft.com/office/drawing/2014/main" id="{54FB38CE-55EF-B9F0-024B-0CDFAB20E483}"/>
+                </a:ext>
+              </a:extLst>
+            </wp:docPr>
+            <wp:cNvGraphicFramePr>
+              <a:graphicFrameLocks xmlns:a="http://schemas.openxmlformats.org/drawingml/2006/main" noChangeAspect="1"/>
+            </wp:cNvGraphicFramePr>
+            <a:graphic xmlns:a="http://schemas.openxmlformats.org/drawingml/2006/main">
+              <a:graphicData uri="http://schemas.openxmlformats.org/drawingml/2006/picture">
+                <pic:pic xmlns:pic="http://schemas.openxmlformats.org/drawingml/2006/picture">
+                  <pic:nvPicPr>
+                    <pic:cNvPr id="6" name="Picture 5">
+                      <a:extLst>
+                        <a:ext uri="{FF2B5EF4-FFF2-40B4-BE49-F238E27FC236}">
+                          <a16:creationId xmlns:a16="http://schemas.microsoft.com/office/drawing/2014/main" id="{54FB38CE-55EF-B9F0-024B-0CDFAB20E483}"/>
+                        </a:ext>
+                      </a:extLst>
+                    </pic:cNvPr>
+                    <pic:cNvPicPr>
+                      <a:picLocks noChangeAspect="1"/>
+                    </pic:cNvPicPr>
+                  </pic:nvPicPr>
+                  <pic:blipFill>
+                    <a:blip r:embed="rId18">
+                      <a:extLst>
+                        <a:ext uri="{28A0092B-C50C-407E-A947-70E740481C1C}">
+                          <a14:useLocalDpi xmlns:a14="http://schemas.microsoft.com/office/drawing/2010/main" val="0"/>
+                        </a:ext>
+                      </a:extLst>
+                    </a:blip>
+                    <a:srcRect/>
+                    <a:stretch>
+                      <a:fillRect/>
+                    </a:stretch>
+                  </pic:blipFill>
+                  <pic:spPr bwMode="auto">
+                    <a:xfrm>
+                      <a:off x="0" y="0"/>
+                      <a:ext cx="5486400" cy="4380865"/>
+                    </a:xfrm>
+                    <a:prstGeom prst="rect">
+                      <a:avLst/>
+                    </a:prstGeom>
+                    <a:noFill/>
+                    <a:ln>
+                      <a:noFill/>
+                    </a:ln>
+                  </pic:spPr>
+                </pic:pic>
+              </a:graphicData>
+            </a:graphic>
+          </wp:inline>
+        </w:drawing>
+      </w:r>
+    </w:p>
+    <w:p>
+      <w:pPr>
+        <w:pStyle w:val="Caption"/>
+        <w:bidi/>
+        <w:rPr>
+          <w:rtl/>
+        </w:rPr>
+      </w:pPr>
+      <w:r>
+        <w:rPr>
+          <w:rtl/>
+        </w:rPr>
+        <w:t>איור</w:t>
+      </w:r>
+      <w:r>
+        <w:t xml:space="preserve"> </w:t>
+      </w:r>
+      <w:r>
+        <w:rPr>
+          <w:rtl/>
+        </w:rPr>
+        <w:fldChar w:fldCharType="begin"/>
+      </w:r>
+      <w:r>
+        <w:rPr>
+          <w:rtl/>
+        </w:rPr>
+        <w:instrText xml:space="preserve"> </w:instrText>
+      </w:r>
+      <w:r>
+        <w:instrText>SEQ</w:instrText>
+      </w:r>
+      <w:r>
+        <w:rPr>
+          <w:rtl/>
+        </w:rPr>
+        <w:instrText xml:space="preserve"> איור \* </w:instrText>
+      </w:r>
+      <w:r>
+        <w:instrText>ARABIC</w:instrText>
+      </w:r>
+      <w:r>
+        <w:rPr>
+          <w:rtl/>
+        </w:rPr>
+        <w:instrText xml:space="preserve"> </w:instrText>
+      </w:r>
+      <w:r>
+        <w:rPr>
+          <w:rtl/>
+        </w:rPr>
+        <w:fldChar w:fldCharType="separate"/>
+      </w:r>
+      <w:r>
+        <w:rPr>
+          <w:noProof/>
+          <w:rtl/>
+        </w:rPr>
+        <w:t>11</w:t>
+      </w:r>
+      <w:r>
+        <w:rPr>
+          <w:rtl/>
+        </w:rPr>
+        <w:fldChar w:fldCharType="end"/>
+      </w:r>
+      <w:r>
+        <w:rPr>
+          <w:rFonts w:hint="cs"/>
+          <w:rtl/>
+        </w:rPr>
+        <w:t xml:space="preserve"> </w:t>
+      </w:r>
+      <w:r>
+        <w:rPr>
+          <w:rtl/>
+        </w:rPr>
+        <w:t>–</w:t>
+      </w:r>
+      <w:r>
+        <w:rPr>
+          <w:rFonts w:hint="cs"/>
+          <w:rtl/>
+        </w:rPr>
+        <w:t xml:space="preserve"> השיטה המוצעת במאמר [6]</w:t>
+      </w:r>
+      <w:r>
+        <w:rPr>
+          <w:rFonts w:hint="cs"/>
+          <w:rtl/>
+        </w:rPr>
+        <w:t>.</w:t>
+      </w:r>
+    </w:p>
+    <w:p>
+      <w:pPr>
+        <w:bidi/>
+        <w:rPr>
+          <w:rFonts w:ascii="David" w:hAnsi="David" w:cs="David"/>
+          <w:sz w:val="28"/>
+          <w:szCs w:val="28"/>
+          <w:rtl/>
+        </w:rPr>
+      </w:pPr>
+      <w:r>
+        <w:rPr>
+          <w:rFonts w:ascii="David" w:hAnsi="David" w:cs="David" w:hint="cs"/>
+          <w:sz w:val="28"/>
+          <w:szCs w:val="28"/>
+          <w:rtl/>
+        </w:rPr>
+        <w:lastRenderedPageBreak/>
+        <w:t>נסמן את התמונה הנלקחת מהמצלמה ב-</w:t>
+      </w:r>
+      <m:oMath>
+        <m:r>
+          <w:rPr>
+            <w:rFonts w:ascii="Cambria Math" w:hAnsi="Cambria Math" w:cs="David"/>
+            <w:sz w:val="28"/>
+            <w:szCs w:val="28"/>
+          </w:rPr>
+          <m:t>setup 1</m:t>
+        </m:r>
+      </m:oMath>
+      <w:r>
+        <w:rPr>
+          <w:rFonts w:ascii="David" w:eastAsiaTheme="minorEastAsia" w:hAnsi="David" w:cs="David" w:hint="cs"/>
+          <w:sz w:val="28"/>
+          <w:szCs w:val="28"/>
+          <w:rtl/>
+        </w:rPr>
+        <w:t xml:space="preserve"> כ-</w:t>
+      </w:r>
+      <m:oMath>
+        <m:sSub>
+          <m:sSubPr>
+            <m:ctrlPr>
+              <w:rPr>
+                <w:rFonts w:ascii="Cambria Math" w:eastAsiaTheme="minorEastAsia" w:hAnsi="Cambria Math" w:cs="David"/>
+                <w:i/>
+                <w:sz w:val="28"/>
+                <w:szCs w:val="28"/>
+              </w:rPr>
+            </m:ctrlPr>
+          </m:sSubPr>
+          <m:e>
+            <m:r>
+              <w:rPr>
+                <w:rFonts w:ascii="Cambria Math" w:eastAsiaTheme="minorEastAsia" w:hAnsi="Cambria Math" w:cs="David"/>
+                <w:sz w:val="28"/>
+                <w:szCs w:val="28"/>
+              </w:rPr>
+              <m:t>I</m:t>
+            </m:r>
+          </m:e>
+          <m:sub>
+            <m:r>
+              <w:rPr>
+                <w:rFonts w:ascii="Cambria Math" w:eastAsiaTheme="minorEastAsia" w:hAnsi="Cambria Math" w:cs="David"/>
+                <w:sz w:val="28"/>
+                <w:szCs w:val="28"/>
+              </w:rPr>
+              <m:t>1</m:t>
+            </m:r>
+          </m:sub>
+        </m:sSub>
+      </m:oMath>
+      <w:r>
+        <w:rPr>
+          <w:rFonts w:ascii="David" w:hAnsi="David" w:cs="David" w:hint="cs"/>
+          <w:sz w:val="28"/>
+          <w:szCs w:val="28"/>
+          <w:rtl/>
+        </w:rPr>
+        <w:t xml:space="preserve"> ואת זו הנלקחת מהמצלמה ב-</w:t>
+      </w:r>
+      <w:r>
+        <w:rPr>
+          <w:rFonts w:ascii="Cambria Math" w:hAnsi="Cambria Math" w:cs="David"/>
+          <w:i/>
+          <w:sz w:val="28"/>
+          <w:szCs w:val="28"/>
+        </w:rPr>
+        <w:t xml:space="preserve"> </w:t>
+      </w:r>
+      <m:oMath>
+        <m:r>
+          <w:rPr>
+            <w:rFonts w:ascii="Cambria Math" w:hAnsi="Cambria Math" w:cs="David"/>
+            <w:sz w:val="28"/>
+            <w:szCs w:val="28"/>
+          </w:rPr>
+          <m:t xml:space="preserve">setup </m:t>
+        </m:r>
+        <m:r>
+          <w:rPr>
+            <w:rFonts w:ascii="Cambria Math" w:hAnsi="Cambria Math" w:cs="David"/>
+            <w:sz w:val="28"/>
+            <w:szCs w:val="28"/>
+          </w:rPr>
+          <m:t>2</m:t>
+        </m:r>
+      </m:oMath>
+      <w:r>
+        <w:rPr>
+          <w:rFonts w:ascii="David" w:eastAsiaTheme="minorEastAsia" w:hAnsi="David" w:cs="David" w:hint="cs"/>
+          <w:sz w:val="28"/>
+          <w:szCs w:val="28"/>
+          <w:rtl/>
+        </w:rPr>
+        <w:t xml:space="preserve"> כ-</w:t>
+      </w:r>
+      <m:oMath>
+        <m:sSub>
+          <m:sSubPr>
+            <m:ctrlPr>
+              <w:rPr>
+                <w:rFonts w:ascii="Cambria Math" w:eastAsiaTheme="minorEastAsia" w:hAnsi="Cambria Math" w:cs="David"/>
+                <w:i/>
+                <w:sz w:val="28"/>
+                <w:szCs w:val="28"/>
+              </w:rPr>
+            </m:ctrlPr>
+          </m:sSubPr>
+          <m:e>
+            <m:r>
+              <w:rPr>
+                <w:rFonts w:ascii="Cambria Math" w:eastAsiaTheme="minorEastAsia" w:hAnsi="Cambria Math" w:cs="David"/>
+                <w:sz w:val="28"/>
+                <w:szCs w:val="28"/>
+              </w:rPr>
+              <m:t>I</m:t>
+            </m:r>
+          </m:e>
+          <m:sub>
+            <m:r>
+              <w:rPr>
+                <w:rFonts w:ascii="Cambria Math" w:eastAsiaTheme="minorEastAsia" w:hAnsi="Cambria Math" w:cs="David"/>
+                <w:sz w:val="28"/>
+                <w:szCs w:val="28"/>
+              </w:rPr>
+              <m:t>2</m:t>
+            </m:r>
+          </m:sub>
+        </m:sSub>
+      </m:oMath>
+      <w:r>
+        <w:rPr>
+          <w:rFonts w:ascii="David" w:hAnsi="David" w:cs="David" w:hint="cs"/>
+          <w:sz w:val="28"/>
+          <w:szCs w:val="28"/>
+          <w:rtl/>
+        </w:rPr>
+        <w:t>. בשיטה זו ניקח שתי תמונות כאשר ההבדל היחידי הוא תזוזה של המצלמה ב-</w:t>
+      </w:r>
+      <m:oMath>
+        <m:r>
+          <m:rPr>
+            <m:sty m:val="p"/>
+          </m:rPr>
+          <w:rPr>
+            <w:rFonts w:ascii="Cambria Math" w:eastAsiaTheme="minorEastAsia" w:hAnsi="Cambria Math"/>
+          </w:rPr>
+          <m:t>Δ</m:t>
+        </m:r>
+        <m:r>
+          <w:rPr>
+            <w:rFonts w:ascii="Cambria Math" w:eastAsiaTheme="minorEastAsia" w:hAnsi="Cambria Math"/>
+          </w:rPr>
+          <m:t>z</m:t>
+        </m:r>
+      </m:oMath>
+      <w:r>
+        <w:rPr>
+          <w:rFonts w:ascii="David" w:hAnsi="David" w:cs="David" w:hint="cs"/>
+          <w:sz w:val="28"/>
+          <w:szCs w:val="28"/>
+          <w:rtl/>
+        </w:rPr>
+        <w:t xml:space="preserve">  מקור האור נשאר קבוע. לכן, לפי ה-</w:t>
+      </w:r>
+      <m:oMath>
+        <m:r>
+          <w:rPr>
+            <w:rFonts w:ascii="Cambria Math" w:hAnsi="Cambria Math" w:cs="David"/>
+            <w:sz w:val="28"/>
+            <w:szCs w:val="28"/>
+          </w:rPr>
+          <m:t>RTE</m:t>
+        </m:r>
+      </m:oMath>
+      <w:r>
+        <w:rPr>
+          <w:rFonts w:ascii="David" w:hAnsi="David" w:cs="David" w:hint="cs"/>
+          <w:sz w:val="28"/>
+          <w:szCs w:val="28"/>
+          <w:rtl/>
+        </w:rPr>
+        <w:t xml:space="preserve"> </w:t>
+      </w:r>
+      <w:r>
+        <w:rPr>
+          <w:rFonts w:ascii="David" w:hAnsi="David" w:cs="David" w:hint="cs"/>
+          <w:sz w:val="28"/>
+          <w:szCs w:val="28"/>
+          <w:rtl/>
+        </w:rPr>
+        <w:t xml:space="preserve">ולפי הקשר </w:t>
+      </w:r>
+      <m:oMath>
+        <m:sSub>
+          <m:sSubPr>
+            <m:ctrlPr>
+              <w:rPr>
+                <w:rFonts w:ascii="Cambria Math" w:hAnsi="Cambria Math" w:cs="David"/>
+                <w:i/>
+                <w:sz w:val="28"/>
+                <w:szCs w:val="28"/>
+              </w:rPr>
+            </m:ctrlPr>
+          </m:sSubPr>
+          <m:e>
+            <m:r>
+              <w:rPr>
+                <w:rFonts w:ascii="Cambria Math" w:hAnsi="Cambria Math" w:cs="David"/>
+                <w:sz w:val="28"/>
+                <w:szCs w:val="28"/>
+              </w:rPr>
+              <m:t>z</m:t>
+            </m:r>
+          </m:e>
+          <m:sub>
+            <m:r>
+              <w:rPr>
+                <w:rFonts w:ascii="Cambria Math" w:hAnsi="Cambria Math" w:cs="David"/>
+                <w:sz w:val="28"/>
+                <w:szCs w:val="28"/>
+              </w:rPr>
+              <m:t>2</m:t>
+            </m:r>
+          </m:sub>
+        </m:sSub>
+        <m:r>
+          <w:rPr>
+            <w:rFonts w:ascii="Cambria Math" w:hAnsi="Cambria Math" w:cs="David"/>
+            <w:sz w:val="28"/>
+            <w:szCs w:val="28"/>
+          </w:rPr>
+          <m:t>=</m:t>
+        </m:r>
+        <m:sSub>
+          <m:sSubPr>
+            <m:ctrlPr>
+              <w:rPr>
+                <w:rFonts w:ascii="Cambria Math" w:hAnsi="Cambria Math" w:cs="David"/>
+                <w:i/>
+                <w:sz w:val="28"/>
+                <w:szCs w:val="28"/>
+              </w:rPr>
+            </m:ctrlPr>
+          </m:sSubPr>
+          <m:e>
+            <m:r>
+              <w:rPr>
+                <w:rFonts w:ascii="Cambria Math" w:hAnsi="Cambria Math" w:cs="David"/>
+                <w:sz w:val="28"/>
+                <w:szCs w:val="28"/>
+              </w:rPr>
+              <m:t>z</m:t>
+            </m:r>
+          </m:e>
+          <m:sub>
+            <m:r>
+              <w:rPr>
+                <w:rFonts w:ascii="Cambria Math" w:hAnsi="Cambria Math" w:cs="David"/>
+                <w:sz w:val="28"/>
+                <w:szCs w:val="28"/>
+              </w:rPr>
+              <m:t>1</m:t>
+            </m:r>
+          </m:sub>
+        </m:sSub>
+        <m:r>
+          <w:rPr>
+            <w:rFonts w:ascii="Cambria Math" w:hAnsi="Cambria Math" w:cs="David"/>
+            <w:sz w:val="28"/>
+            <w:szCs w:val="28"/>
+          </w:rPr>
+          <m:t>+</m:t>
+        </m:r>
+        <m:r>
+          <m:rPr>
+            <m:sty m:val="p"/>
+          </m:rPr>
+          <w:rPr>
+            <w:rFonts w:ascii="Cambria Math" w:eastAsiaTheme="minorEastAsia" w:hAnsi="Cambria Math"/>
+          </w:rPr>
+          <m:t>Δ</m:t>
+        </m:r>
+        <m:r>
+          <w:rPr>
+            <w:rFonts w:ascii="Cambria Math" w:eastAsiaTheme="minorEastAsia" w:hAnsi="Cambria Math"/>
+          </w:rPr>
+          <m:t>z</m:t>
+        </m:r>
+      </m:oMath>
+      <w:r>
+        <w:rPr>
+          <w:rFonts w:ascii="David" w:hAnsi="David" w:cs="David" w:hint="cs"/>
+          <w:sz w:val="28"/>
+          <w:szCs w:val="28"/>
+          <w:rtl/>
+        </w:rPr>
+        <w:t xml:space="preserve"> נקבל כי:</w:t>
+      </w:r>
+    </w:p>
+    <w:p>
+      <w:pPr>
+        <w:rPr>
+          <w:rFonts w:eastAsiaTheme="minorEastAsia"/>
+        </w:rPr>
+      </w:pPr>
+      <m:oMathPara>
+        <m:oMath>
+          <m:sSub>
+            <m:sSubPr>
+              <m:ctrlPr>
+                <w:rPr>
+                  <w:rFonts w:ascii="Cambria Math" w:eastAsiaTheme="minorEastAsia" w:hAnsi="Cambria Math"/>
+                  <w:i/>
+                </w:rPr>
+              </m:ctrlPr>
+            </m:sSubPr>
+            <m:e>
+              <m:r>
+                <w:rPr>
+                  <w:rFonts w:ascii="Cambria Math" w:eastAsiaTheme="minorEastAsia" w:hAnsi="Cambria Math"/>
+                </w:rPr>
+                <m:t>I</m:t>
+              </m:r>
+            </m:e>
+            <m:sub>
+              <m:r>
+                <w:rPr>
+                  <w:rFonts w:ascii="Cambria Math" w:eastAsiaTheme="minorEastAsia" w:hAnsi="Cambria Math"/>
+                </w:rPr>
+                <m:t>2</m:t>
+              </m:r>
+            </m:sub>
+          </m:sSub>
+          <m:r>
+            <w:rPr>
+              <w:rFonts w:ascii="Cambria Math" w:eastAsiaTheme="minorEastAsia" w:hAnsi="Cambria Math"/>
+            </w:rPr>
+            <m:t>=</m:t>
+          </m:r>
+          <m:func>
+            <m:funcPr>
+              <m:ctrlPr>
+                <w:rPr>
+                  <w:rFonts w:ascii="Cambria Math" w:eastAsiaTheme="minorEastAsia" w:hAnsi="Cambria Math"/>
+                </w:rPr>
+              </m:ctrlPr>
+            </m:funcPr>
+            <m:fName>
+              <m:r>
+                <m:rPr>
+                  <m:sty m:val="p"/>
+                </m:rPr>
+                <w:rPr>
+                  <w:rFonts w:ascii="Cambria Math" w:eastAsiaTheme="minorEastAsia" w:hAnsi="Cambria Math"/>
+                </w:rPr>
+                <m:t>exp</m:t>
+              </m:r>
+            </m:fName>
+            <m:e>
+              <m:d>
+                <m:dPr>
+                  <m:ctrlPr>
+                    <w:rPr>
+                      <w:rFonts w:ascii="Cambria Math" w:eastAsiaTheme="minorEastAsia" w:hAnsi="Cambria Math"/>
+                      <w:i/>
+                    </w:rPr>
+                  </m:ctrlPr>
+                </m:dPr>
+                <m:e>
+                  <m:r>
+                    <w:rPr>
+                      <w:rFonts w:ascii="Cambria Math" w:eastAsiaTheme="minorEastAsia" w:hAnsi="Cambria Math"/>
+                    </w:rPr>
+                    <m:t>-c⋅</m:t>
+                  </m:r>
+                  <m:r>
+                    <m:rPr>
+                      <m:sty m:val="p"/>
+                    </m:rPr>
+                    <w:rPr>
+                      <w:rFonts w:ascii="Cambria Math" w:eastAsiaTheme="minorEastAsia" w:hAnsi="Cambria Math"/>
+                    </w:rPr>
+                    <m:t>Δ</m:t>
+                  </m:r>
+                  <m:r>
+                    <w:rPr>
+                      <w:rFonts w:ascii="Cambria Math" w:eastAsiaTheme="minorEastAsia" w:hAnsi="Cambria Math"/>
+                    </w:rPr>
+                    <m:t>z</m:t>
+                  </m:r>
+                </m:e>
+              </m:d>
+            </m:e>
+          </m:func>
+          <m:r>
+            <w:rPr>
+              <w:rFonts w:ascii="Cambria Math" w:eastAsiaTheme="minorEastAsia" w:hAnsi="Cambria Math"/>
+            </w:rPr>
+            <m:t>⋅</m:t>
+          </m:r>
+          <m:sSub>
+            <m:sSubPr>
+              <m:ctrlPr>
+                <w:rPr>
+                  <w:rFonts w:ascii="Cambria Math" w:eastAsiaTheme="minorEastAsia" w:hAnsi="Cambria Math"/>
+                  <w:i/>
+                </w:rPr>
+              </m:ctrlPr>
+            </m:sSubPr>
+            <m:e>
+              <m:r>
+                <w:rPr>
+                  <w:rFonts w:ascii="Cambria Math" w:eastAsiaTheme="minorEastAsia" w:hAnsi="Cambria Math"/>
+                </w:rPr>
+                <m:t>I</m:t>
+              </m:r>
+            </m:e>
+            <m:sub>
+              <m:r>
+                <w:rPr>
+                  <w:rFonts w:ascii="Cambria Math" w:eastAsiaTheme="minorEastAsia" w:hAnsi="Cambria Math"/>
+                </w:rPr>
+                <m:t>1</m:t>
+              </m:r>
+            </m:sub>
+          </m:sSub>
+        </m:oMath>
+      </m:oMathPara>
+    </w:p>
+    <w:p>
+      <w:pPr>
+        <w:bidi/>
+        <w:rPr>
+          <w:rFonts w:ascii="David" w:hAnsi="David" w:cs="David" w:hint="cs"/>
+          <w:sz w:val="28"/>
+          <w:szCs w:val="28"/>
+          <w:rtl/>
+        </w:rPr>
+      </w:pPr>
+      <w:r>
+        <w:rPr>
+          <w:rFonts w:ascii="David" w:hAnsi="David" w:cs="David" w:hint="cs"/>
+          <w:sz w:val="28"/>
+          <w:szCs w:val="28"/>
+          <w:rtl/>
+        </w:rPr>
+        <w:t>ועבור כל ערוץ צבע:</w:t>
+      </w:r>
+    </w:p>
+    <w:p>
+      <m:oMathPara>
+        <m:oMath>
+          <m:sSup>
+            <m:sSupPr>
+              <m:ctrlPr>
+                <w:rPr>
+                  <w:rFonts w:ascii="Cambria Math" w:eastAsiaTheme="minorEastAsia" w:hAnsi="Cambria Math"/>
+                  <w:i/>
+                </w:rPr>
+              </m:ctrlPr>
+            </m:sSupPr>
+            <m:e>
+              <m:r>
+                <w:rPr>
+                  <w:rFonts w:ascii="Cambria Math" w:eastAsiaTheme="minorEastAsia" w:hAnsi="Cambria Math"/>
+                </w:rPr>
+                <m:t>c</m:t>
+              </m:r>
+            </m:e>
+            <m:sup>
+              <m:d>
+                <m:dPr>
+                  <m:ctrlPr>
+                    <w:rPr>
+                      <w:rFonts w:ascii="Cambria Math" w:eastAsiaTheme="minorEastAsia" w:hAnsi="Cambria Math"/>
+                      <w:i/>
+                    </w:rPr>
+                  </m:ctrlPr>
+                </m:dPr>
+                <m:e>
+                  <m:r>
+                    <w:rPr>
+                      <w:rFonts w:ascii="Cambria Math" w:eastAsiaTheme="minorEastAsia" w:hAnsi="Cambria Math"/>
+                    </w:rPr>
+                    <m:t>k</m:t>
+                  </m:r>
+                </m:e>
+              </m:d>
+            </m:sup>
+          </m:sSup>
+          <m:r>
+            <w:rPr>
+              <w:rFonts w:ascii="Cambria Math" w:eastAsiaTheme="minorEastAsia" w:hAnsi="Cambria Math"/>
+            </w:rPr>
+            <m:t>=-</m:t>
+          </m:r>
+          <m:f>
+            <m:fPr>
+              <m:ctrlPr>
+                <w:rPr>
+                  <w:rFonts w:ascii="Cambria Math" w:eastAsiaTheme="minorEastAsia" w:hAnsi="Cambria Math"/>
+                  <w:i/>
+                </w:rPr>
+              </m:ctrlPr>
+            </m:fPr>
+            <m:num>
+              <m:r>
+                <w:rPr>
+                  <w:rFonts w:ascii="Cambria Math" w:eastAsiaTheme="minorEastAsia" w:hAnsi="Cambria Math"/>
+                </w:rPr>
+                <m:t>1</m:t>
+              </m:r>
+            </m:num>
+            <m:den>
+              <m:r>
+                <m:rPr>
+                  <m:sty m:val="p"/>
+                </m:rPr>
+                <w:rPr>
+                  <w:rFonts w:ascii="Cambria Math" w:eastAsiaTheme="minorEastAsia" w:hAnsi="Cambria Math"/>
+                </w:rPr>
+                <m:t>Δ</m:t>
+              </m:r>
+              <m:r>
+                <w:rPr>
+                  <w:rFonts w:ascii="Cambria Math" w:eastAsiaTheme="minorEastAsia" w:hAnsi="Cambria Math"/>
+                </w:rPr>
+                <m:t>z</m:t>
+              </m:r>
+            </m:den>
+          </m:f>
+          <m:func>
+            <m:funcPr>
+              <m:ctrlPr>
+                <w:rPr>
+                  <w:rFonts w:ascii="Cambria Math" w:eastAsiaTheme="minorEastAsia" w:hAnsi="Cambria Math"/>
+                  <w:i/>
+                </w:rPr>
+              </m:ctrlPr>
+            </m:funcPr>
+            <m:fName>
+              <m:r>
+                <m:rPr>
+                  <m:sty m:val="p"/>
+                </m:rPr>
+                <w:rPr>
+                  <w:rFonts w:ascii="Cambria Math" w:eastAsiaTheme="minorEastAsia" w:hAnsi="Cambria Math"/>
+                </w:rPr>
+                <m:t>ln</m:t>
+              </m:r>
+            </m:fName>
+            <m:e>
+              <m:d>
+                <m:dPr>
+                  <m:ctrlPr>
+                    <w:rPr>
+                      <w:rFonts w:ascii="Cambria Math" w:eastAsiaTheme="minorEastAsia" w:hAnsi="Cambria Math"/>
+                      <w:i/>
+                    </w:rPr>
+                  </m:ctrlPr>
+                </m:dPr>
+                <m:e>
+                  <m:f>
+                    <m:fPr>
+                      <m:ctrlPr>
+                        <w:rPr>
+                          <w:rFonts w:ascii="Cambria Math" w:eastAsiaTheme="minorEastAsia" w:hAnsi="Cambria Math"/>
+                          <w:i/>
+                        </w:rPr>
+                      </m:ctrlPr>
+                    </m:fPr>
+                    <m:num>
+                      <m:sSubSup>
+                        <m:sSubSupPr>
+                          <m:ctrlPr>
+                            <w:rPr>
+                              <w:rFonts w:ascii="Cambria Math" w:eastAsiaTheme="minorEastAsia" w:hAnsi="Cambria Math"/>
+                              <w:i/>
+                            </w:rPr>
+                          </m:ctrlPr>
+                        </m:sSubSupPr>
+                        <m:e>
+                          <m:r>
+                            <w:rPr>
+                              <w:rFonts w:ascii="Cambria Math" w:eastAsiaTheme="minorEastAsia" w:hAnsi="Cambria Math"/>
+                            </w:rPr>
+                            <m:t>I</m:t>
+                          </m:r>
+                        </m:e>
+                        <m:sub>
+                          <m:r>
+                            <w:rPr>
+                              <w:rFonts w:ascii="Cambria Math" w:eastAsiaTheme="minorEastAsia" w:hAnsi="Cambria Math"/>
+                            </w:rPr>
+                            <m:t>2</m:t>
+                          </m:r>
+                        </m:sub>
+                        <m:sup>
+                          <m:d>
+                            <m:dPr>
+                              <m:ctrlPr>
+                                <w:rPr>
+                                  <w:rFonts w:ascii="Cambria Math" w:eastAsiaTheme="minorEastAsia" w:hAnsi="Cambria Math"/>
+                                  <w:i/>
+                                </w:rPr>
+                              </m:ctrlPr>
+                            </m:dPr>
+                            <m:e>
+                              <m:r>
+                                <w:rPr>
+                                  <w:rFonts w:ascii="Cambria Math" w:eastAsiaTheme="minorEastAsia" w:hAnsi="Cambria Math"/>
+                                </w:rPr>
+                                <m:t>k</m:t>
+                              </m:r>
+                            </m:e>
+                          </m:d>
+                        </m:sup>
+                      </m:sSubSup>
+                    </m:num>
+                    <m:den>
+                      <m:sSubSup>
+                        <m:sSubSupPr>
+                          <m:ctrlPr>
+                            <w:rPr>
+                              <w:rFonts w:ascii="Cambria Math" w:eastAsiaTheme="minorEastAsia" w:hAnsi="Cambria Math"/>
+                              <w:i/>
+                            </w:rPr>
+                          </m:ctrlPr>
+                        </m:sSubSupPr>
+                        <m:e>
+                          <m:r>
+                            <w:rPr>
+                              <w:rFonts w:ascii="Cambria Math" w:eastAsiaTheme="minorEastAsia" w:hAnsi="Cambria Math"/>
+                            </w:rPr>
+                            <m:t>I</m:t>
+                          </m:r>
+                        </m:e>
+                        <m:sub>
+                          <m:r>
+                            <w:rPr>
+                              <w:rFonts w:ascii="Cambria Math" w:eastAsiaTheme="minorEastAsia" w:hAnsi="Cambria Math"/>
+                            </w:rPr>
+                            <m:t>1</m:t>
+                          </m:r>
+                        </m:sub>
+                        <m:sup>
+                          <m:d>
+                            <m:dPr>
+                              <m:ctrlPr>
+                                <w:rPr>
+                                  <w:rFonts w:ascii="Cambria Math" w:eastAsiaTheme="minorEastAsia" w:hAnsi="Cambria Math"/>
+                                  <w:i/>
+                                </w:rPr>
+                              </m:ctrlPr>
+                            </m:dPr>
+                            <m:e>
+                              <m:r>
+                                <w:rPr>
+                                  <w:rFonts w:ascii="Cambria Math" w:eastAsiaTheme="minorEastAsia" w:hAnsi="Cambria Math"/>
+                                </w:rPr>
+                                <m:t>k</m:t>
+                              </m:r>
+                            </m:e>
+                          </m:d>
+                        </m:sup>
+                      </m:sSubSup>
+                    </m:den>
+                  </m:f>
+                </m:e>
+              </m:d>
+            </m:e>
+          </m:func>
+        </m:oMath>
+      </m:oMathPara>
+    </w:p>
+    <w:p>
+      <w:pPr>
+        <w:bidi/>
+        <w:rPr>
+          <w:rFonts w:ascii="David" w:hAnsi="David" w:cs="David" w:hint="cs"/>
+          <w:sz w:val="28"/>
+          <w:szCs w:val="28"/>
+          <w:rtl/>
+        </w:rPr>
+      </w:pPr>
+      <w:r>
+        <w:rPr>
+          <w:rFonts w:ascii="David" w:hAnsi="David" w:cs="David" w:hint="cs"/>
+          <w:sz w:val="28"/>
+          <w:szCs w:val="28"/>
+          <w:rtl/>
+        </w:rPr>
+        <w:t>ההגבלות של השיטה הזו היא  שעל מנת ואכן רק נקלוט בכל תמונה את הפיזור האחורי של המים נצטרך גוף מים מספיק גדול ועמוק כך שלא נקבל אור ממקורות אחרים כמו תאורה טבעית מהשמש (או למדוד בלילה) והחזרים מהשפות, התחתית ועצמים אחרים בגוף המים.</w:t>
+      </w:r>
+    </w:p>
+    <w:p>
+      <w:pPr>
+        <w:pStyle w:val="ListParagraph"/>
+        <w:bidi/>
+        <w:ind w:left="1224"/>
+        <w:rPr>
+          <w:rFonts w:ascii="David" w:hAnsi="David" w:cs="David"/>
+          <w:sz w:val="28"/>
+          <w:szCs w:val="28"/>
+        </w:rPr>
+      </w:pPr>
+      <w:r>
+        <w:rPr>
+          <w:rFonts w:ascii="David" w:hAnsi="David" w:cs="David" w:hint="cs"/>
+          <w:sz w:val="28"/>
+          <w:szCs w:val="28"/>
+          <w:rtl/>
+        </w:rPr>
+        <w:t xml:space="preserve"> </w:t>
+      </w:r>
+    </w:p>
+    <w:p>
+      <w:pPr>
+        <w:pStyle w:val="ListParagraph"/>
+        <w:numPr>
+          <w:ilvl w:val="2"/>
+          <w:numId w:val="2"/>
+        </w:numPr>
+        <w:bidi/>
+        <w:jc w:val="center"/>
+        <w:rPr>
+          <w:rFonts w:ascii="David" w:hAnsi="David" w:cs="David"/>
+          <w:sz w:val="28"/>
+          <w:szCs w:val="28"/>
+        </w:rPr>
+      </w:pPr>
+      <w:r>
+        <w:rPr>
+          <w:rFonts w:ascii="David" w:hAnsi="David" w:cs="David" w:hint="cs"/>
+          <w:sz w:val="28"/>
+          <w:szCs w:val="28"/>
+          <w:rtl/>
+        </w:rPr>
+        <w:t xml:space="preserve"> ניחות דיסק שחור</w:t>
+      </w:r>
+    </w:p>
+    <w:p>
+      <w:pPr>
+        <w:pStyle w:val="ListParagraph"/>
+        <w:jc w:val="right"/>
+        <w:rPr>
+          <w:rFonts w:ascii="David" w:hAnsi="David" w:cs="David"/>
+          <w:sz w:val="28"/>
+          <w:szCs w:val="28"/>
+          <w:rtl/>
+        </w:rPr>
+      </w:pPr>
+    </w:p>
+    <w:p>
+      <w:pPr>
+        <w:pStyle w:val="ListParagraph"/>
+        <w:jc w:val="right"/>
+        <w:rPr>
+          <w:rFonts w:ascii="David" w:hAnsi="David" w:cs="David" w:hint="cs"/>
+          <w:sz w:val="28"/>
+          <w:szCs w:val="28"/>
+          <w:rtl/>
+        </w:rPr>
+      </w:pPr>
+      <w:r>
+        <w:rPr>
+          <w:rFonts w:ascii="David" w:hAnsi="David" w:cs="David" w:hint="cs"/>
+          <w:sz w:val="28"/>
+          <w:szCs w:val="28"/>
+          <w:rtl/>
+        </w:rPr>
+        <w:t xml:space="preserve">בשיטה זו </w:t>
+      </w:r>
+    </w:p>
+    <w:p>
+      <w:pPr>
+        <w:bidi/>
+        <w:rPr>
+          <w:rFonts w:ascii="David" w:hAnsi="David" w:cs="David" w:hint="cs"/>
+          <w:sz w:val="28"/>
+          <w:szCs w:val="28"/>
+        </w:rPr>
+      </w:pPr>
+    </w:p>
+    <w:p>
+      <w:pPr>
+        <w:pStyle w:val="ListParagraph"/>
+        <w:numPr>
+          <w:ilvl w:val="2"/>
+          <w:numId w:val="2"/>
+        </w:numPr>
+        <w:bidi/>
+        <w:jc w:val="center"/>
+        <w:rPr>
+          <w:rFonts w:ascii="David" w:hAnsi="David" w:cs="David"/>
+          <w:sz w:val="28"/>
+          <w:szCs w:val="28"/>
+        </w:rPr>
+      </w:pPr>
+      <w:r>
+        <w:rPr>
+          <w:rFonts w:ascii="David" w:hAnsi="David" w:cs="David" w:hint="cs"/>
+          <w:sz w:val="28"/>
+          <w:szCs w:val="28"/>
+          <w:rtl/>
+        </w:rPr>
+        <w:t>שיפורים אפשריים לשיטות</w:t>
+      </w:r>
+    </w:p>
+    <w:p>
+      <w:pPr>
+        <w:pStyle w:val="ListParagraph"/>
+        <w:numPr>
+          <w:ilvl w:val="1"/>
+          <w:numId w:val="2"/>
+        </w:numPr>
+        <w:bidi/>
+        <w:jc w:val="center"/>
+        <w:rPr>
+          <w:rFonts w:ascii="David" w:hAnsi="David" w:cs="David"/>
+          <w:sz w:val="28"/>
+          <w:szCs w:val="28"/>
+        </w:rPr>
+      </w:pPr>
+    </w:p>
+    <w:p>
+      <w:pPr>
+        <w:pStyle w:val="ListParagraph"/>
+        <w:bidi/>
+        <w:ind w:left="1224"/>
+        <w:rPr>
+          <w:rFonts w:ascii="David" w:hAnsi="David" w:cs="David"/>
+          <w:sz w:val="28"/>
+          <w:szCs w:val="28"/>
           <w:rtl/>
         </w:rPr>
       </w:pPr>
@@ -5347,14 +7951,26 @@
       <w:r>
         <w:rPr>
           <w:rFonts w:ascii="David" w:hAnsi="David" w:cs="David"/>
-          <w:highlight w:val="yellow"/>
-        </w:rPr>
-        <w:t>The HydroColor App: Above Water Measurements of Remote Sensing Reflectance and Turbidity Using a Smartphone Camera Thomas Leeuw and Emmanuel Boss</w:t>
-      </w:r>
-      <w:r>
-        <w:rPr>
-          <w:rFonts w:ascii="David" w:hAnsi="David" w:cs="David"/>
-          <w:highlight w:val="yellow"/>
+        </w:rPr>
+        <w:t xml:space="preserve">The </w:t>
+      </w:r>
+      <w:proofErr w:type="spellStart"/>
+      <w:r>
+        <w:rPr>
+          <w:rFonts w:ascii="David" w:hAnsi="David" w:cs="David"/>
+        </w:rPr>
+        <w:t>HydroColor</w:t>
+      </w:r>
+      <w:proofErr w:type="spellEnd"/>
+      <w:r>
+        <w:rPr>
+          <w:rFonts w:ascii="David" w:hAnsi="David" w:cs="David"/>
+        </w:rPr>
+        <w:t xml:space="preserve"> App: Above Water Measurements of Remote Sensing Reflectance and Turbidity Using a Smartphone Camera Thomas Leeuw and Emmanuel Boss</w:t>
+      </w:r>
+      <w:r>
+        <w:rPr>
+          <w:rFonts w:ascii="David" w:hAnsi="David" w:cs="David"/>
         </w:rPr>
         <w:t>.</w:t>
       </w:r>
@@ -5434,13 +8050,104 @@
         <w:rPr>
           <w:rFonts w:ascii="David" w:hAnsi="David" w:cs="David"/>
         </w:rPr>
-        <w:t>Hussain, I., Ahamad, K., &amp; Nath, P. (2016). Water turbidity sensing using a smartphone. Rsc Advances, 6(27), 22374-22382.</w:t>
+        <w:t xml:space="preserve">Hussain, I., Ahamad, K., &amp; Nath, P. (2016). Water turbidity sensing using a smartphone. </w:t>
+      </w:r>
+      <w:proofErr w:type="spellStart"/>
+      <w:r>
+        <w:rPr>
+          <w:rFonts w:ascii="David" w:hAnsi="David" w:cs="David"/>
+        </w:rPr>
+        <w:t>Rsc</w:t>
+      </w:r>
+      <w:proofErr w:type="spellEnd"/>
+      <w:r>
+        <w:rPr>
+          <w:rFonts w:ascii="David" w:hAnsi="David" w:cs="David"/>
+        </w:rPr>
+        <w:t xml:space="preserve"> Advances, 6(27), 22374-22382.</w:t>
       </w:r>
       <w:bookmarkEnd w:id="6"/>
     </w:p>
+    <w:bookmarkStart w:id="7" w:name="_Ref144817424"/>
     <w:p>
       <w:pPr>
         <w:pStyle w:val="ListParagraph"/>
+        <w:numPr>
+          <w:ilvl w:val="0"/>
+          <w:numId w:val="9"/>
+        </w:numPr>
+        <w:rPr>
+          <w:rFonts w:ascii="David" w:hAnsi="David" w:cs="David"/>
+        </w:rPr>
+      </w:pPr>
+      <w:r>
+        <w:rPr>
+          <w:rFonts w:ascii="David" w:hAnsi="David" w:cs="David"/>
+        </w:rPr>
+        <w:fldChar w:fldCharType="begin"/>
+      </w:r>
+      <w:r>
+        <w:rPr>
+          <w:rFonts w:ascii="David" w:hAnsi="David" w:cs="David"/>
+        </w:rPr>
+        <w:instrText>HYPERLINK "</w:instrText>
+      </w:r>
+      <w:r>
+        <w:rPr>
+          <w:rFonts w:ascii="David" w:hAnsi="David" w:cs="David"/>
+        </w:rPr>
+        <w:instrText>https://www.researchgate.net/publication/237608541_Transparency_tube_provides_reliable_water-quality_measurements</w:instrText>
+      </w:r>
+      <w:r>
+        <w:rPr>
+          <w:rFonts w:ascii="David" w:hAnsi="David" w:cs="David"/>
+        </w:rPr>
+        <w:instrText>"</w:instrText>
+      </w:r>
+      <w:r>
+        <w:rPr>
+          <w:rFonts w:ascii="David" w:hAnsi="David" w:cs="David"/>
+        </w:rPr>
+        <w:fldChar w:fldCharType="separate"/>
+      </w:r>
+      <w:r>
+        <w:t>https://www.researchgate.net/publication/237608541_Transparency_tube_provides_reliable_water-quality_measurements</w:t>
+      </w:r>
+      <w:bookmarkEnd w:id="7"/>
+      <w:r>
+        <w:rPr>
+          <w:rFonts w:ascii="David" w:hAnsi="David" w:cs="David"/>
+        </w:rPr>
+        <w:fldChar w:fldCharType="end"/>
+      </w:r>
+    </w:p>
+    <w:p>
+      <w:pPr>
+        <w:pStyle w:val="ListParagraph"/>
+        <w:numPr>
+          <w:ilvl w:val="0"/>
+          <w:numId w:val="9"/>
+        </w:numPr>
+        <w:rPr>
+          <w:rFonts w:ascii="David" w:hAnsi="David" w:cs="David"/>
+        </w:rPr>
+      </w:pPr>
+      <w:bookmarkStart w:id="8" w:name="_Ref144830624"/>
+      <w:r>
+        <w:rPr>
+          <w:rFonts w:ascii="David" w:hAnsi="David" w:cs="David"/>
+        </w:rPr>
+        <w:t>Guy Gilboa, et al. “In Situ Target-Less Calibration of Turbid Media” Proc. IEEE International Conference on Computational Photography 2017</w:t>
+      </w:r>
+      <w:bookmarkEnd w:id="8"/>
+    </w:p>
+    <w:p>
+      <w:pPr>
+        <w:pStyle w:val="ListParagraph"/>
+        <w:ind w:left="1080"/>
+        <w:rPr>
+          <w:rFonts w:ascii="David" w:hAnsi="David" w:cs="David"/>
+        </w:rPr>
       </w:pPr>
     </w:p>
     <w:sectPr>
@@ -5458,7 +8165,7 @@
   <w:abstractNum w:abstractNumId="0" w15:restartNumberingAfterBreak="0">
     <w:nsid w:val="04EF6655"/>
     <w:multiLevelType w:val="hybridMultilevel"/>
-    <w:tmpl w:val="1C7C08B6"/>
+    <w:tmpl w:val="43CC344C"/>
     <w:lvl w:ilvl="0" w:tplc="04090001">
       <w:start w:val="1"/>
       <w:numFmt w:val="bullet"/>
@@ -6917,6 +9624,29 @@
       <w14:ligatures w14:val="none"/>
     </w:rPr>
   </w:style>
+  <w:style w:type="character" w:styleId="Hyperlink">
+    <w:name w:val="Hyperlink"/>
+    <w:basedOn w:val="DefaultParagraphFont"/>
+    <w:uiPriority w:val="99"/>
+    <w:unhideWhenUsed/>
+    <w:rsid w:val="00117FCB"/>
+    <w:rPr>
+      <w:color w:val="0563C1" w:themeColor="hyperlink"/>
+      <w:u w:val="single"/>
+    </w:rPr>
+  </w:style>
+  <w:style w:type="character" w:styleId="UnresolvedMention">
+    <w:name w:val="Unresolved Mention"/>
+    <w:basedOn w:val="DefaultParagraphFont"/>
+    <w:uiPriority w:val="99"/>
+    <w:semiHidden/>
+    <w:unhideWhenUsed/>
+    <w:rsid w:val="00117FCB"/>
+    <w:rPr>
+      <w:color w:val="605E5C"/>
+      <w:shd w:val="clear" w:color="auto" w:fill="E1DFDD"/>
+    </w:rPr>
+  </w:style>
 </w:styles>
 </file>
 

</xml_diff>